<commit_message>
ajout commentaires dans c#
</commit_message>
<xml_diff>
--- a/Cadriciel/Tests_logiciels.docx
+++ b/Cadriciel/Tests_logiciels.docx
@@ -1,6 +1,6 @@
 
 <file path=word/document.xml><?xml version="1.0" encoding="utf-8"?>
-<w:document xmlns:wpc="http://schemas.microsoft.com/office/word/2010/wordprocessingCanvas" xmlns:cx="http://schemas.microsoft.com/office/drawing/2014/chartex" xmlns:mc="http://schemas.openxmlformats.org/markup-compatibility/2006" xmlns:o="urn:schemas-microsoft-com:office:office" xmlns:r="http://schemas.openxmlformats.org/officeDocument/2006/relationships" xmlns:m="http://schemas.openxmlformats.org/officeDocument/2006/math" xmlns:v="urn:schemas-microsoft-com:vml" xmlns:wp14="http://schemas.microsoft.com/office/word/2010/wordprocessingDrawing" xmlns:wp="http://schemas.openxmlformats.org/drawingml/2006/wordprocessingDrawing" xmlns:w10="urn:schemas-microsoft-com:office:word" xmlns:w="http://schemas.openxmlformats.org/wordprocessingml/2006/main" xmlns:w14="http://schemas.microsoft.com/office/word/2010/wordml" xmlns:w15="http://schemas.microsoft.com/office/word/2012/wordml" xmlns:w16se="http://schemas.microsoft.com/office/word/2015/wordml/symex" xmlns:wpg="http://schemas.microsoft.com/office/word/2010/wordprocessingGroup" xmlns:wpi="http://schemas.microsoft.com/office/word/2010/wordprocessingInk" xmlns:wne="http://schemas.microsoft.com/office/word/2006/wordml" xmlns:wps="http://schemas.microsoft.com/office/word/2010/wordprocessingShape" mc:Ignorable="w14 w15 w16se wp14">
+<w:document xmlns:wpc="http://schemas.microsoft.com/office/word/2010/wordprocessingCanvas" xmlns:cx="http://schemas.microsoft.com/office/drawing/2014/chartex" xmlns:cx1="http://schemas.microsoft.com/office/drawing/2015/9/8/chartex" xmlns:cx2="http://schemas.microsoft.com/office/drawing/2015/10/21/chartex" xmlns:mc="http://schemas.openxmlformats.org/markup-compatibility/2006" xmlns:o="urn:schemas-microsoft-com:office:office" xmlns:r="http://schemas.openxmlformats.org/officeDocument/2006/relationships" xmlns:m="http://schemas.openxmlformats.org/officeDocument/2006/math" xmlns:v="urn:schemas-microsoft-com:vml" xmlns:wp14="http://schemas.microsoft.com/office/word/2010/wordprocessingDrawing" xmlns:wp="http://schemas.openxmlformats.org/drawingml/2006/wordprocessingDrawing" xmlns:w10="urn:schemas-microsoft-com:office:word" xmlns:w="http://schemas.openxmlformats.org/wordprocessingml/2006/main" xmlns:w14="http://schemas.microsoft.com/office/word/2010/wordml" xmlns:w15="http://schemas.microsoft.com/office/word/2012/wordml" xmlns:w16se="http://schemas.microsoft.com/office/word/2015/wordml/symex" xmlns:wpg="http://schemas.microsoft.com/office/word/2010/wordprocessingGroup" xmlns:wpi="http://schemas.microsoft.com/office/word/2010/wordprocessingInk" xmlns:wne="http://schemas.microsoft.com/office/word/2006/wordml" xmlns:wps="http://schemas.microsoft.com/office/word/2010/wordprocessingShape" mc:Ignorable="w14 w15 w16se wp14">
   <w:body>
     <w:p>
       <w:pPr>
@@ -9,7 +9,7 @@
       <w:r>
         <w:rPr>
           <w:noProof/>
-          <w:lang w:eastAsia="fr-CA" w:bidi="ar-SA"/>
+          <w:lang w:val="en-US" w:bidi="ar-SA"/>
         </w:rPr>
         <w:drawing>
           <wp:inline distT="0" distB="0" distL="0" distR="0" wp14:anchorId="6E1A1177" wp14:editId="6E1A1178">
@@ -3851,16 +3851,7 @@
               <w:spacing w:line="240" w:lineRule="auto"/>
             </w:pPr>
             <w:r>
-              <w:t>Utilitaire</w:t>
-            </w:r>
-            <w:r>
-              <w:t>(Utilitaire</w:t>
-            </w:r>
-            <w:r>
-              <w:t xml:space="preserve"> </w:t>
-            </w:r>
-            <w:r>
-              <w:t>Test)</w:t>
+              <w:t>Utilitaire(Utilitaire Test)</w:t>
             </w:r>
           </w:p>
         </w:tc>
@@ -4036,13 +4027,7 @@
               <w:t>::</w:t>
             </w:r>
             <w:r>
-              <w:t xml:space="preserve"> </w:t>
-            </w:r>
-            <w:r>
-              <w:t>CalculerAngle3D</w:t>
-            </w:r>
-            <w:r>
-              <w:t xml:space="preserve"> </w:t>
+              <w:t xml:space="preserve"> CalculerAngle3D </w:t>
             </w:r>
             <w:r>
               <w:t>(testC</w:t>
@@ -4417,10 +4402,7 @@
               <w:spacing w:line="240" w:lineRule="auto"/>
             </w:pPr>
             <w:r>
-              <w:t>On créé un ensemble de points</w:t>
-            </w:r>
-            <w:r>
-              <w:t xml:space="preserve"> qu’on utilise pour tester l’appartenance à un triangle formé de points issus du même ensemble.</w:t>
+              <w:t>On créé un ensemble de points qu’on utilise pour tester l’appartenance à un triangle formé de points issus du même ensemble.</w:t>
             </w:r>
           </w:p>
         </w:tc>
@@ -4643,16 +4625,869 @@
               <w:spacing w:line="240" w:lineRule="auto"/>
             </w:pPr>
             <w:r>
-              <w:t xml:space="preserve">On créé un ensemble de points qu’on utilise pour </w:t>
-            </w:r>
-            <w:r>
-              <w:t>le résultat de différentes rotations.</w:t>
-            </w:r>
-            <w:bookmarkStart w:id="0" w:name="_GoBack"/>
-            <w:bookmarkEnd w:id="0"/>
-          </w:p>
-        </w:tc>
-      </w:tr>
+              <w:t>On créé un ensemble de points qu’on utilise pour le résultat de différentes rotations.</w:t>
+            </w:r>
+          </w:p>
+        </w:tc>
+      </w:tr>
+    </w:tbl>
+    <w:p>
+      <w:pPr>
+        <w:spacing w:after="200" w:line="276" w:lineRule="auto"/>
+        <w:jc w:val="left"/>
+      </w:pPr>
+    </w:p>
+    <w:p>
+      <w:pPr>
+        <w:spacing w:after="200" w:line="276" w:lineRule="auto"/>
+        <w:jc w:val="left"/>
+      </w:pPr>
+    </w:p>
+    <w:p>
+      <w:pPr>
+        <w:spacing w:after="200" w:line="276" w:lineRule="auto"/>
+        <w:jc w:val="left"/>
+      </w:pPr>
+    </w:p>
+    <w:tbl>
+      <w:tblPr>
+        <w:tblStyle w:val="Grilledutableau"/>
+        <w:tblW w:w="8780" w:type="dxa"/>
+        <w:tblLook w:val="04A0" w:firstRow="1" w:lastRow="0" w:firstColumn="1" w:lastColumn="0" w:noHBand="0" w:noVBand="1"/>
+      </w:tblPr>
+      <w:tblGrid>
+        <w:gridCol w:w="1809"/>
+        <w:gridCol w:w="6971"/>
+      </w:tblGrid>
+      <w:tr>
+        <w:tc>
+          <w:tcPr>
+            <w:tcW w:w="8780" w:type="dxa"/>
+            <w:gridSpan w:val="2"/>
+            <w:shd w:val="clear" w:color="auto" w:fill="BFBFBF" w:themeFill="background1" w:themeFillShade="BF"/>
+            <w:vAlign w:val="center"/>
+          </w:tcPr>
+          <w:p>
+            <w:pPr>
+              <w:jc w:val="left"/>
+              <w:rPr>
+                <w:b/>
+              </w:rPr>
+            </w:pPr>
+            <w:r>
+              <w:rPr>
+                <w:b/>
+              </w:rPr>
+              <w:lastRenderedPageBreak/>
+              <w:t>Cas de test</w:t>
+            </w:r>
+            <w:r>
+              <w:rPr>
+                <w:b/>
+              </w:rPr>
+              <w:t xml:space="preserve"> # </w:t>
+            </w:r>
+            <w:r>
+              <w:rPr>
+                <w:b/>
+              </w:rPr>
+              <w:t>14</w:t>
+            </w:r>
+          </w:p>
+        </w:tc>
+      </w:tr>
+      <w:tr>
+        <w:tc>
+          <w:tcPr>
+            <w:tcW w:w="1809" w:type="dxa"/>
+            <w:shd w:val="clear" w:color="auto" w:fill="F2F2F2" w:themeFill="background1" w:themeFillShade="F2"/>
+            <w:vAlign w:val="center"/>
+          </w:tcPr>
+          <w:p>
+            <w:pPr>
+              <w:jc w:val="left"/>
+              <w:rPr>
+                <w:b/>
+              </w:rPr>
+            </w:pPr>
+            <w:r>
+              <w:rPr>
+                <w:b/>
+              </w:rPr>
+              <w:t>Méthode testée</w:t>
+            </w:r>
+          </w:p>
+        </w:tc>
+        <w:tc>
+          <w:tcPr>
+            <w:tcW w:w="6971" w:type="dxa"/>
+          </w:tcPr>
+          <w:p>
+            <w:pPr>
+              <w:spacing w:line="240" w:lineRule="auto"/>
+            </w:pPr>
+            <w:r>
+              <w:rPr>
+                <w:rFonts w:ascii="Consolas" w:eastAsiaTheme="minorHAnsi" w:hAnsi="Consolas" w:cs="Consolas"/>
+                <w:color w:val="000000"/>
+                <w:sz w:val="19"/>
+                <w:szCs w:val="19"/>
+                <w:lang w:bidi="ar-SA"/>
+              </w:rPr>
+              <w:t>redimensionnerFenetre(</w:t>
+            </w:r>
+            <w:r>
+              <w:rPr>
+                <w:rFonts w:ascii="Consolas" w:eastAsiaTheme="minorHAnsi" w:hAnsi="Consolas" w:cs="Consolas"/>
+                <w:color w:val="0000FF"/>
+                <w:sz w:val="19"/>
+                <w:szCs w:val="19"/>
+                <w:lang w:bidi="ar-SA"/>
+              </w:rPr>
+              <w:t>int</w:t>
+            </w:r>
+            <w:r>
+              <w:rPr>
+                <w:rFonts w:ascii="Consolas" w:eastAsiaTheme="minorHAnsi" w:hAnsi="Consolas" w:cs="Consolas"/>
+                <w:color w:val="000000"/>
+                <w:sz w:val="19"/>
+                <w:szCs w:val="19"/>
+                <w:lang w:bidi="ar-SA"/>
+              </w:rPr>
+              <w:t xml:space="preserve"> </w:t>
+            </w:r>
+            <w:r>
+              <w:rPr>
+                <w:rFonts w:ascii="Consolas" w:eastAsiaTheme="minorHAnsi" w:hAnsi="Consolas" w:cs="Consolas"/>
+                <w:color w:val="808080"/>
+                <w:sz w:val="19"/>
+                <w:szCs w:val="19"/>
+                <w:lang w:bidi="ar-SA"/>
+              </w:rPr>
+              <w:t>largeur</w:t>
+            </w:r>
+            <w:r>
+              <w:rPr>
+                <w:rFonts w:ascii="Consolas" w:eastAsiaTheme="minorHAnsi" w:hAnsi="Consolas" w:cs="Consolas"/>
+                <w:color w:val="000000"/>
+                <w:sz w:val="19"/>
+                <w:szCs w:val="19"/>
+                <w:lang w:bidi="ar-SA"/>
+              </w:rPr>
+              <w:t xml:space="preserve">, </w:t>
+            </w:r>
+            <w:r>
+              <w:rPr>
+                <w:rFonts w:ascii="Consolas" w:eastAsiaTheme="minorHAnsi" w:hAnsi="Consolas" w:cs="Consolas"/>
+                <w:color w:val="0000FF"/>
+                <w:sz w:val="19"/>
+                <w:szCs w:val="19"/>
+                <w:lang w:bidi="ar-SA"/>
+              </w:rPr>
+              <w:t>int</w:t>
+            </w:r>
+            <w:r>
+              <w:rPr>
+                <w:rFonts w:ascii="Consolas" w:eastAsiaTheme="minorHAnsi" w:hAnsi="Consolas" w:cs="Consolas"/>
+                <w:color w:val="000000"/>
+                <w:sz w:val="19"/>
+                <w:szCs w:val="19"/>
+                <w:lang w:bidi="ar-SA"/>
+              </w:rPr>
+              <w:t xml:space="preserve"> </w:t>
+            </w:r>
+            <w:r>
+              <w:rPr>
+                <w:rFonts w:ascii="Consolas" w:eastAsiaTheme="minorHAnsi" w:hAnsi="Consolas" w:cs="Consolas"/>
+                <w:color w:val="808080"/>
+                <w:sz w:val="19"/>
+                <w:szCs w:val="19"/>
+                <w:lang w:bidi="ar-SA"/>
+              </w:rPr>
+              <w:t>hauteur</w:t>
+            </w:r>
+            <w:r>
+              <w:rPr>
+                <w:rFonts w:ascii="Consolas" w:eastAsiaTheme="minorHAnsi" w:hAnsi="Consolas" w:cs="Consolas"/>
+                <w:color w:val="000000"/>
+                <w:sz w:val="19"/>
+                <w:szCs w:val="19"/>
+                <w:lang w:bidi="ar-SA"/>
+              </w:rPr>
+              <w:t>)</w:t>
+            </w:r>
+          </w:p>
+        </w:tc>
+      </w:tr>
+      <w:tr>
+        <w:trPr>
+          <w:trHeight w:hRule="exact" w:val="57"/>
+        </w:trPr>
+        <w:tc>
+          <w:tcPr>
+            <w:tcW w:w="8780" w:type="dxa"/>
+            <w:gridSpan w:val="2"/>
+            <w:vAlign w:val="center"/>
+          </w:tcPr>
+          <w:p/>
+        </w:tc>
+      </w:tr>
+      <w:tr>
+        <w:tc>
+          <w:tcPr>
+            <w:tcW w:w="8780" w:type="dxa"/>
+            <w:gridSpan w:val="2"/>
+            <w:shd w:val="clear" w:color="auto" w:fill="F2F2F2" w:themeFill="background1" w:themeFillShade="F2"/>
+            <w:vAlign w:val="center"/>
+          </w:tcPr>
+          <w:p>
+            <w:pPr>
+              <w:jc w:val="left"/>
+              <w:rPr>
+                <w:b/>
+              </w:rPr>
+            </w:pPr>
+            <w:r>
+              <w:rPr>
+                <w:b/>
+              </w:rPr>
+              <w:t>Justification</w:t>
+            </w:r>
+          </w:p>
+        </w:tc>
+      </w:tr>
+      <w:tr>
+        <w:tc>
+          <w:tcPr>
+            <w:tcW w:w="8780" w:type="dxa"/>
+            <w:gridSpan w:val="2"/>
+            <w:vAlign w:val="center"/>
+          </w:tcPr>
+          <w:p>
+            <w:pPr>
+              <w:spacing w:line="240" w:lineRule="auto"/>
+              <w:jc w:val="left"/>
+            </w:pPr>
+            <w:r>
+              <w:t>Cette méthode ajuste la fenêtre virtuelle par apport aux dimensions de la clôture afin de garder le rapport d’aspect. Par conséquence, les objets de la scène ne se déforment pas et conservent leur taille, malgré que la taille de la fenêtre a changé .</w:t>
+            </w:r>
+          </w:p>
+        </w:tc>
+      </w:tr>
+      <w:tr>
+        <w:trPr>
+          <w:trHeight w:hRule="exact" w:val="57"/>
+        </w:trPr>
+        <w:tc>
+          <w:tcPr>
+            <w:tcW w:w="8780" w:type="dxa"/>
+            <w:gridSpan w:val="2"/>
+            <w:vAlign w:val="center"/>
+          </w:tcPr>
+          <w:p>
+            <w:pPr>
+              <w:jc w:val="left"/>
+            </w:pPr>
+          </w:p>
+        </w:tc>
+      </w:tr>
+      <w:tr>
+        <w:tc>
+          <w:tcPr>
+            <w:tcW w:w="8780" w:type="dxa"/>
+            <w:gridSpan w:val="2"/>
+            <w:shd w:val="clear" w:color="auto" w:fill="F2F2F2" w:themeFill="background1" w:themeFillShade="F2"/>
+            <w:vAlign w:val="center"/>
+          </w:tcPr>
+          <w:p>
+            <w:pPr>
+              <w:jc w:val="left"/>
+              <w:rPr>
+                <w:b/>
+              </w:rPr>
+            </w:pPr>
+            <w:r>
+              <w:rPr>
+                <w:b/>
+              </w:rPr>
+              <w:t>Explication</w:t>
+            </w:r>
+            <w:r>
+              <w:rPr>
+                <w:b/>
+              </w:rPr>
+              <w:t xml:space="preserve"> du cas de test</w:t>
+            </w:r>
+          </w:p>
+        </w:tc>
+      </w:tr>
+      <w:tr>
+        <w:tc>
+          <w:tcPr>
+            <w:tcW w:w="8780" w:type="dxa"/>
+            <w:gridSpan w:val="2"/>
+          </w:tcPr>
+          <w:p>
+            <w:pPr>
+              <w:spacing w:line="240" w:lineRule="auto"/>
+            </w:pPr>
+            <w:r>
+              <w:t xml:space="preserve">Pour tester cette méthode, on a assigné des valeurs à la clôture. Puis, on a calculé à la main la nouvelle dimension de la fenêtre virtuelle et on l’a comparer avec les valeurs retourner par cette fonction.  </w:t>
+            </w:r>
+          </w:p>
+        </w:tc>
+      </w:tr>
+      <w:tr>
+        <w:tc>
+          <w:tcPr>
+            <w:tcW w:w="8780" w:type="dxa"/>
+            <w:gridSpan w:val="2"/>
+            <w:shd w:val="clear" w:color="auto" w:fill="BFBFBF" w:themeFill="background1" w:themeFillShade="BF"/>
+            <w:vAlign w:val="center"/>
+          </w:tcPr>
+          <w:p>
+            <w:pPr>
+              <w:jc w:val="left"/>
+              <w:rPr>
+                <w:b/>
+              </w:rPr>
+            </w:pPr>
+            <w:r>
+              <w:rPr>
+                <w:b/>
+              </w:rPr>
+              <w:t>C</w:t>
+            </w:r>
+            <w:r>
+              <w:rPr>
+                <w:b/>
+              </w:rPr>
+              <w:t>as de test</w:t>
+            </w:r>
+            <w:r>
+              <w:rPr>
+                <w:b/>
+              </w:rPr>
+              <w:t xml:space="preserve"> # </w:t>
+            </w:r>
+            <w:r>
+              <w:rPr>
+                <w:b/>
+              </w:rPr>
+              <w:t>15</w:t>
+            </w:r>
+          </w:p>
+        </w:tc>
+      </w:tr>
+      <w:tr>
+        <w:tc>
+          <w:tcPr>
+            <w:tcW w:w="1809" w:type="dxa"/>
+            <w:shd w:val="clear" w:color="auto" w:fill="F2F2F2" w:themeFill="background1" w:themeFillShade="F2"/>
+            <w:vAlign w:val="center"/>
+          </w:tcPr>
+          <w:p>
+            <w:pPr>
+              <w:jc w:val="left"/>
+              <w:rPr>
+                <w:b/>
+              </w:rPr>
+            </w:pPr>
+            <w:r>
+              <w:rPr>
+                <w:b/>
+              </w:rPr>
+              <w:t>Méthode testée</w:t>
+            </w:r>
+          </w:p>
+        </w:tc>
+        <w:tc>
+          <w:tcPr>
+            <w:tcW w:w="6971" w:type="dxa"/>
+          </w:tcPr>
+          <w:p>
+            <w:pPr>
+              <w:spacing w:line="240" w:lineRule="auto"/>
+              <w:rPr>
+                <w:lang w:val="en-US"/>
+              </w:rPr>
+            </w:pPr>
+            <w:r>
+              <w:rPr>
+                <w:rFonts w:ascii="Consolas" w:eastAsiaTheme="minorHAnsi" w:hAnsi="Consolas" w:cs="Consolas"/>
+                <w:color w:val="2B91AF"/>
+                <w:sz w:val="19"/>
+                <w:szCs w:val="19"/>
+                <w:lang w:val="en-CA" w:bidi="ar-SA"/>
+              </w:rPr>
+              <w:t>Camera</w:t>
+            </w:r>
+            <w:r>
+              <w:rPr>
+                <w:rFonts w:ascii="Consolas" w:eastAsiaTheme="minorHAnsi" w:hAnsi="Consolas" w:cs="Consolas"/>
+                <w:color w:val="000000"/>
+                <w:sz w:val="19"/>
+                <w:szCs w:val="19"/>
+                <w:lang w:val="en-CA" w:bidi="ar-SA"/>
+              </w:rPr>
+              <w:t>::deplacerXY(</w:t>
+            </w:r>
+            <w:r>
+              <w:rPr>
+                <w:rFonts w:ascii="Consolas" w:eastAsiaTheme="minorHAnsi" w:hAnsi="Consolas" w:cs="Consolas"/>
+                <w:color w:val="808080"/>
+                <w:sz w:val="19"/>
+                <w:szCs w:val="19"/>
+                <w:lang w:val="en-CA" w:bidi="ar-SA"/>
+              </w:rPr>
+              <w:t>deplacementX</w:t>
+            </w:r>
+            <w:r>
+              <w:rPr>
+                <w:rFonts w:ascii="Consolas" w:eastAsiaTheme="minorHAnsi" w:hAnsi="Consolas" w:cs="Consolas"/>
+                <w:color w:val="000000"/>
+                <w:sz w:val="19"/>
+                <w:szCs w:val="19"/>
+                <w:lang w:val="en-CA" w:bidi="ar-SA"/>
+              </w:rPr>
+              <w:t>,</w:t>
+            </w:r>
+            <w:r>
+              <w:rPr>
+                <w:rFonts w:ascii="Consolas" w:eastAsiaTheme="minorHAnsi" w:hAnsi="Consolas" w:cs="Consolas"/>
+                <w:color w:val="808080"/>
+                <w:sz w:val="19"/>
+                <w:szCs w:val="19"/>
+                <w:lang w:val="en-CA" w:bidi="ar-SA"/>
+              </w:rPr>
+              <w:t>deplacementY</w:t>
+            </w:r>
+            <w:r>
+              <w:rPr>
+                <w:rFonts w:ascii="Consolas" w:eastAsiaTheme="minorHAnsi" w:hAnsi="Consolas" w:cs="Consolas"/>
+                <w:color w:val="000000"/>
+                <w:sz w:val="19"/>
+                <w:szCs w:val="19"/>
+                <w:lang w:val="en-CA" w:bidi="ar-SA"/>
+              </w:rPr>
+              <w:t>,</w:t>
+            </w:r>
+            <w:r>
+              <w:rPr>
+                <w:rFonts w:ascii="Consolas" w:eastAsiaTheme="minorHAnsi" w:hAnsi="Consolas" w:cs="Consolas"/>
+                <w:color w:val="808080"/>
+                <w:sz w:val="19"/>
+                <w:szCs w:val="19"/>
+                <w:lang w:val="en-CA" w:bidi="ar-SA"/>
+              </w:rPr>
+              <w:t>bougePointVise</w:t>
+            </w:r>
+            <w:r>
+              <w:rPr>
+                <w:rFonts w:ascii="Consolas" w:eastAsiaTheme="minorHAnsi" w:hAnsi="Consolas" w:cs="Consolas"/>
+                <w:color w:val="000000"/>
+                <w:sz w:val="19"/>
+                <w:szCs w:val="19"/>
+                <w:lang w:val="en-CA" w:bidi="ar-SA"/>
+              </w:rPr>
+              <w:t>)</w:t>
+            </w:r>
+          </w:p>
+        </w:tc>
+      </w:tr>
+      <w:tr>
+        <w:trPr>
+          <w:trHeight w:hRule="exact" w:val="57"/>
+        </w:trPr>
+        <w:tc>
+          <w:tcPr>
+            <w:tcW w:w="8780" w:type="dxa"/>
+            <w:gridSpan w:val="2"/>
+            <w:vAlign w:val="center"/>
+          </w:tcPr>
+          <w:p>
+            <w:pPr>
+              <w:rPr>
+                <w:lang w:val="en-US"/>
+              </w:rPr>
+            </w:pPr>
+          </w:p>
+        </w:tc>
+      </w:tr>
+      <w:tr>
+        <w:tc>
+          <w:tcPr>
+            <w:tcW w:w="8780" w:type="dxa"/>
+            <w:gridSpan w:val="2"/>
+            <w:shd w:val="clear" w:color="auto" w:fill="F2F2F2" w:themeFill="background1" w:themeFillShade="F2"/>
+            <w:vAlign w:val="center"/>
+          </w:tcPr>
+          <w:p>
+            <w:pPr>
+              <w:jc w:val="left"/>
+              <w:rPr>
+                <w:b/>
+              </w:rPr>
+            </w:pPr>
+            <w:r>
+              <w:rPr>
+                <w:b/>
+              </w:rPr>
+              <w:t>Justification</w:t>
+            </w:r>
+          </w:p>
+        </w:tc>
+      </w:tr>
+      <w:tr>
+        <w:tc>
+          <w:tcPr>
+            <w:tcW w:w="8780" w:type="dxa"/>
+            <w:gridSpan w:val="2"/>
+            <w:vAlign w:val="center"/>
+          </w:tcPr>
+          <w:p>
+            <w:pPr>
+              <w:spacing w:line="240" w:lineRule="auto"/>
+              <w:jc w:val="left"/>
+            </w:pPr>
+            <w:r>
+              <w:t>La position de La caméra est un paramètre très important pour la fonction Atlook qui positionne la vue de l’observateur. C’est la caméra n’est pas bien placer et déplacer, cela affecte la façon comment la table et les autres nœuds vont être vue (cercle déformé ) par exemple.</w:t>
+            </w:r>
+          </w:p>
+        </w:tc>
+      </w:tr>
+      <w:tr>
+        <w:trPr>
+          <w:trHeight w:hRule="exact" w:val="57"/>
+        </w:trPr>
+        <w:tc>
+          <w:tcPr>
+            <w:tcW w:w="8780" w:type="dxa"/>
+            <w:gridSpan w:val="2"/>
+            <w:vAlign w:val="center"/>
+          </w:tcPr>
+          <w:p>
+            <w:pPr>
+              <w:jc w:val="left"/>
+            </w:pPr>
+          </w:p>
+        </w:tc>
+      </w:tr>
+      <w:tr>
+        <w:tc>
+          <w:tcPr>
+            <w:tcW w:w="8780" w:type="dxa"/>
+            <w:gridSpan w:val="2"/>
+            <w:shd w:val="clear" w:color="auto" w:fill="F2F2F2" w:themeFill="background1" w:themeFillShade="F2"/>
+            <w:vAlign w:val="center"/>
+          </w:tcPr>
+          <w:p>
+            <w:pPr>
+              <w:jc w:val="left"/>
+              <w:rPr>
+                <w:b/>
+              </w:rPr>
+            </w:pPr>
+            <w:r>
+              <w:rPr>
+                <w:b/>
+              </w:rPr>
+              <w:t>Explication</w:t>
+            </w:r>
+            <w:r>
+              <w:rPr>
+                <w:b/>
+              </w:rPr>
+              <w:t xml:space="preserve"> du cas de test</w:t>
+            </w:r>
+          </w:p>
+        </w:tc>
+      </w:tr>
+      <w:tr>
+        <w:tc>
+          <w:tcPr>
+            <w:tcW w:w="8780" w:type="dxa"/>
+            <w:gridSpan w:val="2"/>
+          </w:tcPr>
+          <w:p>
+            <w:pPr>
+              <w:spacing w:line="240" w:lineRule="auto"/>
+            </w:pPr>
+            <w:r>
+              <w:t xml:space="preserve">Dans ce test, on teste le bon déplacement de la caméra orthogonale selon l’axe XY. Donc, on assigne une nouvelle position à la caméra selon X et y à travers cette méthode. Ensuite, on utilise </w:t>
+            </w:r>
+            <w:r>
+              <w:rPr>
+                <w:rFonts w:ascii="Consolas" w:eastAsiaTheme="minorHAnsi" w:hAnsi="Consolas" w:cs="Consolas"/>
+                <w:color w:val="000000"/>
+                <w:sz w:val="19"/>
+                <w:szCs w:val="19"/>
+                <w:lang w:bidi="ar-SA"/>
+              </w:rPr>
+              <w:t>obtenirPosition() pour avoir la nouvelle. La comparaison des coordonnées nouvelles avec celles calculer à partir de sa position initiale en leur ajoutant les déplacements permet de tester si elle est bien déplacée.</w:t>
+            </w:r>
+          </w:p>
+        </w:tc>
+      </w:tr>
+      <w:tr>
+        <w:tc>
+          <w:tcPr>
+            <w:tcW w:w="8780" w:type="dxa"/>
+            <w:gridSpan w:val="2"/>
+            <w:shd w:val="clear" w:color="auto" w:fill="BFBFBF" w:themeFill="background1" w:themeFillShade="BF"/>
+            <w:vAlign w:val="center"/>
+          </w:tcPr>
+          <w:p>
+            <w:pPr>
+              <w:jc w:val="left"/>
+              <w:rPr>
+                <w:b/>
+              </w:rPr>
+            </w:pPr>
+            <w:r>
+              <w:rPr>
+                <w:b/>
+              </w:rPr>
+              <w:t>Cas de test</w:t>
+            </w:r>
+            <w:r>
+              <w:rPr>
+                <w:b/>
+              </w:rPr>
+              <w:t xml:space="preserve"> # </w:t>
+            </w:r>
+            <w:r>
+              <w:rPr>
+                <w:b/>
+              </w:rPr>
+              <w:t>16</w:t>
+            </w:r>
+          </w:p>
+        </w:tc>
+      </w:tr>
+      <w:tr>
+        <w:tc>
+          <w:tcPr>
+            <w:tcW w:w="1809" w:type="dxa"/>
+            <w:shd w:val="clear" w:color="auto" w:fill="F2F2F2" w:themeFill="background1" w:themeFillShade="F2"/>
+            <w:vAlign w:val="center"/>
+          </w:tcPr>
+          <w:p>
+            <w:pPr>
+              <w:jc w:val="left"/>
+              <w:rPr>
+                <w:b/>
+              </w:rPr>
+            </w:pPr>
+            <w:r>
+              <w:rPr>
+                <w:b/>
+              </w:rPr>
+              <w:t>Méthode testée</w:t>
+            </w:r>
+          </w:p>
+        </w:tc>
+        <w:tc>
+          <w:tcPr>
+            <w:tcW w:w="6971" w:type="dxa"/>
+          </w:tcPr>
+          <w:p>
+            <w:pPr>
+              <w:spacing w:line="240" w:lineRule="auto"/>
+            </w:pPr>
+            <w:r>
+              <w:rPr>
+                <w:rFonts w:ascii="Consolas" w:eastAsiaTheme="minorHAnsi" w:hAnsi="Consolas" w:cs="Consolas"/>
+                <w:color w:val="2B91AF"/>
+                <w:sz w:val="19"/>
+                <w:szCs w:val="19"/>
+                <w:lang w:bidi="ar-SA"/>
+              </w:rPr>
+              <w:t>Camera</w:t>
+            </w:r>
+            <w:r>
+              <w:rPr>
+                <w:rFonts w:ascii="Consolas" w:eastAsiaTheme="minorHAnsi" w:hAnsi="Consolas" w:cs="Consolas"/>
+                <w:color w:val="000000"/>
+                <w:sz w:val="19"/>
+                <w:szCs w:val="19"/>
+                <w:lang w:bidi="ar-SA"/>
+              </w:rPr>
+              <w:t>::deplacerZ(</w:t>
+            </w:r>
+            <w:r>
+              <w:rPr>
+                <w:rFonts w:ascii="Consolas" w:eastAsiaTheme="minorHAnsi" w:hAnsi="Consolas" w:cs="Consolas"/>
+                <w:color w:val="808080"/>
+                <w:sz w:val="19"/>
+                <w:szCs w:val="19"/>
+                <w:lang w:bidi="ar-SA"/>
+              </w:rPr>
+              <w:t>deplacement</w:t>
+            </w:r>
+            <w:r>
+              <w:rPr>
+                <w:rFonts w:ascii="Consolas" w:eastAsiaTheme="minorHAnsi" w:hAnsi="Consolas" w:cs="Consolas"/>
+                <w:color w:val="000000"/>
+                <w:sz w:val="19"/>
+                <w:szCs w:val="19"/>
+                <w:lang w:bidi="ar-SA"/>
+              </w:rPr>
+              <w:t xml:space="preserve">, </w:t>
+            </w:r>
+            <w:r>
+              <w:rPr>
+                <w:rFonts w:ascii="Consolas" w:eastAsiaTheme="minorHAnsi" w:hAnsi="Consolas" w:cs="Consolas"/>
+                <w:color w:val="808080"/>
+                <w:sz w:val="19"/>
+                <w:szCs w:val="19"/>
+                <w:lang w:bidi="ar-SA"/>
+              </w:rPr>
+              <w:t>bougePointVise</w:t>
+            </w:r>
+            <w:r>
+              <w:rPr>
+                <w:rFonts w:ascii="Consolas" w:eastAsiaTheme="minorHAnsi" w:hAnsi="Consolas" w:cs="Consolas"/>
+                <w:color w:val="000000"/>
+                <w:sz w:val="19"/>
+                <w:szCs w:val="19"/>
+                <w:lang w:bidi="ar-SA"/>
+              </w:rPr>
+              <w:t>)</w:t>
+            </w:r>
+          </w:p>
+        </w:tc>
+      </w:tr>
+      <w:tr>
+        <w:trPr>
+          <w:trHeight w:hRule="exact" w:val="57"/>
+        </w:trPr>
+        <w:tc>
+          <w:tcPr>
+            <w:tcW w:w="8780" w:type="dxa"/>
+            <w:gridSpan w:val="2"/>
+            <w:vAlign w:val="center"/>
+          </w:tcPr>
+          <w:p/>
+        </w:tc>
+      </w:tr>
+      <w:tr>
+        <w:tc>
+          <w:tcPr>
+            <w:tcW w:w="8780" w:type="dxa"/>
+            <w:gridSpan w:val="2"/>
+            <w:shd w:val="clear" w:color="auto" w:fill="F2F2F2" w:themeFill="background1" w:themeFillShade="F2"/>
+            <w:vAlign w:val="center"/>
+          </w:tcPr>
+          <w:p>
+            <w:pPr>
+              <w:jc w:val="left"/>
+              <w:rPr>
+                <w:b/>
+              </w:rPr>
+            </w:pPr>
+            <w:r>
+              <w:rPr>
+                <w:b/>
+              </w:rPr>
+              <w:t>Justification</w:t>
+            </w:r>
+          </w:p>
+        </w:tc>
+      </w:tr>
+      <w:tr>
+        <w:tc>
+          <w:tcPr>
+            <w:tcW w:w="8780" w:type="dxa"/>
+            <w:gridSpan w:val="2"/>
+            <w:vAlign w:val="center"/>
+          </w:tcPr>
+          <w:p>
+            <w:pPr>
+              <w:spacing w:line="240" w:lineRule="auto"/>
+              <w:jc w:val="left"/>
+            </w:pPr>
+            <w:r>
+              <w:t>Le déplacement selon Z est aussi important comme le déplacement selon XY. Les même raisons déterminantes la sélection le choix de test de déplacement de la caméra selon l’axe XY ont incité le choix de déplacament de la caméra selon Z.</w:t>
+            </w:r>
+          </w:p>
+        </w:tc>
+      </w:tr>
+      <w:tr>
+        <w:trPr>
+          <w:trHeight w:hRule="exact" w:val="57"/>
+        </w:trPr>
+        <w:tc>
+          <w:tcPr>
+            <w:tcW w:w="8780" w:type="dxa"/>
+            <w:gridSpan w:val="2"/>
+            <w:vAlign w:val="center"/>
+          </w:tcPr>
+          <w:p>
+            <w:pPr>
+              <w:jc w:val="left"/>
+            </w:pPr>
+          </w:p>
+        </w:tc>
+      </w:tr>
+      <w:tr>
+        <w:tc>
+          <w:tcPr>
+            <w:tcW w:w="8780" w:type="dxa"/>
+            <w:gridSpan w:val="2"/>
+            <w:shd w:val="clear" w:color="auto" w:fill="F2F2F2" w:themeFill="background1" w:themeFillShade="F2"/>
+            <w:vAlign w:val="center"/>
+          </w:tcPr>
+          <w:p>
+            <w:pPr>
+              <w:jc w:val="left"/>
+              <w:rPr>
+                <w:b/>
+              </w:rPr>
+            </w:pPr>
+            <w:r>
+              <w:rPr>
+                <w:b/>
+              </w:rPr>
+              <w:t>Explication</w:t>
+            </w:r>
+            <w:r>
+              <w:rPr>
+                <w:b/>
+              </w:rPr>
+              <w:t xml:space="preserve"> du cas de test</w:t>
+            </w:r>
+          </w:p>
+        </w:tc>
+      </w:tr>
+      <w:tr>
+        <w:tc>
+          <w:tcPr>
+            <w:tcW w:w="8780" w:type="dxa"/>
+            <w:gridSpan w:val="2"/>
+          </w:tcPr>
+          <w:p>
+            <w:pPr>
+              <w:spacing w:line="240" w:lineRule="auto"/>
+            </w:pPr>
+            <w:bookmarkStart w:id="0" w:name="_GoBack" w:colFirst="0" w:colLast="0"/>
+            <w:r>
+              <w:t xml:space="preserve">Ici on teste le bon fonctionnement de déplacement de la caméra orthogonale selon l’axe XY. Donc, on assigne une nouvelle position à la caméra selon Z à travers cette méthode. Ensuite, on utilise </w:t>
+            </w:r>
+            <w:r>
+              <w:rPr>
+                <w:rFonts w:ascii="Consolas" w:eastAsiaTheme="minorHAnsi" w:hAnsi="Consolas" w:cs="Consolas"/>
+                <w:color w:val="000000"/>
+                <w:sz w:val="19"/>
+                <w:szCs w:val="19"/>
+                <w:lang w:bidi="ar-SA"/>
+              </w:rPr>
+              <w:t>obtenirPosition() pour avoir la nouvelle. La comparaison de la nouvelle coordonnée Z avec celle calculer à partir de sa position initiale en leur ajoutant le déplacement en Z, permet de tester si elle est bien déplacée.</w:t>
+            </w:r>
+          </w:p>
+        </w:tc>
+      </w:tr>
+      <w:bookmarkEnd w:id="0"/>
     </w:tbl>
     <w:p>
       <w:pPr>
@@ -4673,7 +5508,7 @@
 </file>
 
 <file path=word/endnotes.xml><?xml version="1.0" encoding="utf-8"?>
-<w:endnotes xmlns:wpc="http://schemas.microsoft.com/office/word/2010/wordprocessingCanvas" xmlns:cx="http://schemas.microsoft.com/office/drawing/2014/chartex" xmlns:mc="http://schemas.openxmlformats.org/markup-compatibility/2006" xmlns:o="urn:schemas-microsoft-com:office:office" xmlns:r="http://schemas.openxmlformats.org/officeDocument/2006/relationships" xmlns:m="http://schemas.openxmlformats.org/officeDocument/2006/math" xmlns:v="urn:schemas-microsoft-com:vml" xmlns:wp14="http://schemas.microsoft.com/office/word/2010/wordprocessingDrawing" xmlns:wp="http://schemas.openxmlformats.org/drawingml/2006/wordprocessingDrawing" xmlns:w10="urn:schemas-microsoft-com:office:word" xmlns:w="http://schemas.openxmlformats.org/wordprocessingml/2006/main" xmlns:w14="http://schemas.microsoft.com/office/word/2010/wordml" xmlns:w15="http://schemas.microsoft.com/office/word/2012/wordml" xmlns:w16se="http://schemas.microsoft.com/office/word/2015/wordml/symex" xmlns:wpg="http://schemas.microsoft.com/office/word/2010/wordprocessingGroup" xmlns:wpi="http://schemas.microsoft.com/office/word/2010/wordprocessingInk" xmlns:wne="http://schemas.microsoft.com/office/word/2006/wordml" xmlns:wps="http://schemas.microsoft.com/office/word/2010/wordprocessingShape" mc:Ignorable="w14 w15 w16se wp14">
+<w:endnotes xmlns:wpc="http://schemas.microsoft.com/office/word/2010/wordprocessingCanvas" xmlns:cx="http://schemas.microsoft.com/office/drawing/2014/chartex" xmlns:cx1="http://schemas.microsoft.com/office/drawing/2015/9/8/chartex" xmlns:cx2="http://schemas.microsoft.com/office/drawing/2015/10/21/chartex" xmlns:mc="http://schemas.openxmlformats.org/markup-compatibility/2006" xmlns:o="urn:schemas-microsoft-com:office:office" xmlns:r="http://schemas.openxmlformats.org/officeDocument/2006/relationships" xmlns:m="http://schemas.openxmlformats.org/officeDocument/2006/math" xmlns:v="urn:schemas-microsoft-com:vml" xmlns:wp14="http://schemas.microsoft.com/office/word/2010/wordprocessingDrawing" xmlns:wp="http://schemas.openxmlformats.org/drawingml/2006/wordprocessingDrawing" xmlns:w10="urn:schemas-microsoft-com:office:word" xmlns:w="http://schemas.openxmlformats.org/wordprocessingml/2006/main" xmlns:w14="http://schemas.microsoft.com/office/word/2010/wordml" xmlns:w15="http://schemas.microsoft.com/office/word/2012/wordml" xmlns:w16se="http://schemas.microsoft.com/office/word/2015/wordml/symex" xmlns:wpg="http://schemas.microsoft.com/office/word/2010/wordprocessingGroup" xmlns:wpi="http://schemas.microsoft.com/office/word/2010/wordprocessingInk" xmlns:wne="http://schemas.microsoft.com/office/word/2006/wordml" xmlns:wps="http://schemas.microsoft.com/office/word/2010/wordprocessingShape" mc:Ignorable="w14 w15 w16se wp14">
   <w:endnote w:type="separator" w:id="-1">
     <w:p>
       <w:pPr>
@@ -4698,7 +5533,7 @@
 </file>
 
 <file path=word/footer1.xml><?xml version="1.0" encoding="utf-8"?>
-<w:ftr xmlns:wpc="http://schemas.microsoft.com/office/word/2010/wordprocessingCanvas" xmlns:cx="http://schemas.microsoft.com/office/drawing/2014/chartex" xmlns:mc="http://schemas.openxmlformats.org/markup-compatibility/2006" xmlns:o="urn:schemas-microsoft-com:office:office" xmlns:r="http://schemas.openxmlformats.org/officeDocument/2006/relationships" xmlns:m="http://schemas.openxmlformats.org/officeDocument/2006/math" xmlns:v="urn:schemas-microsoft-com:vml" xmlns:wp14="http://schemas.microsoft.com/office/word/2010/wordprocessingDrawing" xmlns:wp="http://schemas.openxmlformats.org/drawingml/2006/wordprocessingDrawing" xmlns:w10="urn:schemas-microsoft-com:office:word" xmlns:w="http://schemas.openxmlformats.org/wordprocessingml/2006/main" xmlns:w14="http://schemas.microsoft.com/office/word/2010/wordml" xmlns:w15="http://schemas.microsoft.com/office/word/2012/wordml" xmlns:w16se="http://schemas.microsoft.com/office/word/2015/wordml/symex" xmlns:wpg="http://schemas.microsoft.com/office/word/2010/wordprocessingGroup" xmlns:wpi="http://schemas.microsoft.com/office/word/2010/wordprocessingInk" xmlns:wne="http://schemas.microsoft.com/office/word/2006/wordml" xmlns:wps="http://schemas.microsoft.com/office/word/2010/wordprocessingShape" mc:Ignorable="w14 w15 w16se wp14">
+<w:ftr xmlns:wpc="http://schemas.microsoft.com/office/word/2010/wordprocessingCanvas" xmlns:cx="http://schemas.microsoft.com/office/drawing/2014/chartex" xmlns:cx1="http://schemas.microsoft.com/office/drawing/2015/9/8/chartex" xmlns:cx2="http://schemas.microsoft.com/office/drawing/2015/10/21/chartex" xmlns:mc="http://schemas.openxmlformats.org/markup-compatibility/2006" xmlns:o="urn:schemas-microsoft-com:office:office" xmlns:r="http://schemas.openxmlformats.org/officeDocument/2006/relationships" xmlns:m="http://schemas.openxmlformats.org/officeDocument/2006/math" xmlns:v="urn:schemas-microsoft-com:vml" xmlns:wp14="http://schemas.microsoft.com/office/word/2010/wordprocessingDrawing" xmlns:wp="http://schemas.openxmlformats.org/drawingml/2006/wordprocessingDrawing" xmlns:w10="urn:schemas-microsoft-com:office:word" xmlns:w="http://schemas.openxmlformats.org/wordprocessingml/2006/main" xmlns:w14="http://schemas.microsoft.com/office/word/2010/wordml" xmlns:w15="http://schemas.microsoft.com/office/word/2012/wordml" xmlns:w16se="http://schemas.microsoft.com/office/word/2015/wordml/symex" xmlns:wpg="http://schemas.microsoft.com/office/word/2010/wordprocessingGroup" xmlns:wpi="http://schemas.microsoft.com/office/word/2010/wordprocessingInk" xmlns:wne="http://schemas.microsoft.com/office/word/2006/wordml" xmlns:wps="http://schemas.microsoft.com/office/word/2010/wordprocessingShape" mc:Ignorable="w14 w15 w16se wp14">
   <w:sdt>
     <w:sdtPr>
       <w:id w:val="-170178074"/>
@@ -4745,7 +5580,7 @@
 </file>
 
 <file path=word/footnotes.xml><?xml version="1.0" encoding="utf-8"?>
-<w:footnotes xmlns:wpc="http://schemas.microsoft.com/office/word/2010/wordprocessingCanvas" xmlns:cx="http://schemas.microsoft.com/office/drawing/2014/chartex" xmlns:mc="http://schemas.openxmlformats.org/markup-compatibility/2006" xmlns:o="urn:schemas-microsoft-com:office:office" xmlns:r="http://schemas.openxmlformats.org/officeDocument/2006/relationships" xmlns:m="http://schemas.openxmlformats.org/officeDocument/2006/math" xmlns:v="urn:schemas-microsoft-com:vml" xmlns:wp14="http://schemas.microsoft.com/office/word/2010/wordprocessingDrawing" xmlns:wp="http://schemas.openxmlformats.org/drawingml/2006/wordprocessingDrawing" xmlns:w10="urn:schemas-microsoft-com:office:word" xmlns:w="http://schemas.openxmlformats.org/wordprocessingml/2006/main" xmlns:w14="http://schemas.microsoft.com/office/word/2010/wordml" xmlns:w15="http://schemas.microsoft.com/office/word/2012/wordml" xmlns:w16se="http://schemas.microsoft.com/office/word/2015/wordml/symex" xmlns:wpg="http://schemas.microsoft.com/office/word/2010/wordprocessingGroup" xmlns:wpi="http://schemas.microsoft.com/office/word/2010/wordprocessingInk" xmlns:wne="http://schemas.microsoft.com/office/word/2006/wordml" xmlns:wps="http://schemas.microsoft.com/office/word/2010/wordprocessingShape" mc:Ignorable="w14 w15 w16se wp14">
+<w:footnotes xmlns:wpc="http://schemas.microsoft.com/office/word/2010/wordprocessingCanvas" xmlns:cx="http://schemas.microsoft.com/office/drawing/2014/chartex" xmlns:cx1="http://schemas.microsoft.com/office/drawing/2015/9/8/chartex" xmlns:cx2="http://schemas.microsoft.com/office/drawing/2015/10/21/chartex" xmlns:mc="http://schemas.openxmlformats.org/markup-compatibility/2006" xmlns:o="urn:schemas-microsoft-com:office:office" xmlns:r="http://schemas.openxmlformats.org/officeDocument/2006/relationships" xmlns:m="http://schemas.openxmlformats.org/officeDocument/2006/math" xmlns:v="urn:schemas-microsoft-com:vml" xmlns:wp14="http://schemas.microsoft.com/office/word/2010/wordprocessingDrawing" xmlns:wp="http://schemas.openxmlformats.org/drawingml/2006/wordprocessingDrawing" xmlns:w10="urn:schemas-microsoft-com:office:word" xmlns:w="http://schemas.openxmlformats.org/wordprocessingml/2006/main" xmlns:w14="http://schemas.microsoft.com/office/word/2010/wordml" xmlns:w15="http://schemas.microsoft.com/office/word/2012/wordml" xmlns:w16se="http://schemas.microsoft.com/office/word/2015/wordml/symex" xmlns:wpg="http://schemas.microsoft.com/office/word/2010/wordprocessingGroup" xmlns:wpi="http://schemas.microsoft.com/office/word/2010/wordprocessingInk" xmlns:wne="http://schemas.microsoft.com/office/word/2006/wordml" xmlns:wps="http://schemas.microsoft.com/office/word/2010/wordprocessingShape" mc:Ignorable="w14 w15 w16se wp14">
   <w:footnote w:type="separator" w:id="-1">
     <w:p>
       <w:pPr>
@@ -4770,7 +5605,7 @@
 </file>
 
 <file path=word/numbering.xml><?xml version="1.0" encoding="utf-8"?>
-<w:numbering xmlns:wpc="http://schemas.microsoft.com/office/word/2010/wordprocessingCanvas" xmlns:cx="http://schemas.microsoft.com/office/drawing/2014/chartex" xmlns:mc="http://schemas.openxmlformats.org/markup-compatibility/2006" xmlns:o="urn:schemas-microsoft-com:office:office" xmlns:r="http://schemas.openxmlformats.org/officeDocument/2006/relationships" xmlns:m="http://schemas.openxmlformats.org/officeDocument/2006/math" xmlns:v="urn:schemas-microsoft-com:vml" xmlns:wp14="http://schemas.microsoft.com/office/word/2010/wordprocessingDrawing" xmlns:wp="http://schemas.openxmlformats.org/drawingml/2006/wordprocessingDrawing" xmlns:w10="urn:schemas-microsoft-com:office:word" xmlns:w="http://schemas.openxmlformats.org/wordprocessingml/2006/main" xmlns:w14="http://schemas.microsoft.com/office/word/2010/wordml" xmlns:w15="http://schemas.microsoft.com/office/word/2012/wordml" xmlns:w16se="http://schemas.microsoft.com/office/word/2015/wordml/symex" xmlns:wpg="http://schemas.microsoft.com/office/word/2010/wordprocessingGroup" xmlns:wpi="http://schemas.microsoft.com/office/word/2010/wordprocessingInk" xmlns:wne="http://schemas.microsoft.com/office/word/2006/wordml" xmlns:wps="http://schemas.microsoft.com/office/word/2010/wordprocessingShape" mc:Ignorable="w14 w15 w16se wp14">
+<w:numbering xmlns:wpc="http://schemas.microsoft.com/office/word/2010/wordprocessingCanvas" xmlns:cx="http://schemas.microsoft.com/office/drawing/2014/chartex" xmlns:cx1="http://schemas.microsoft.com/office/drawing/2015/9/8/chartex" xmlns:cx2="http://schemas.microsoft.com/office/drawing/2015/10/21/chartex" xmlns:mc="http://schemas.openxmlformats.org/markup-compatibility/2006" xmlns:o="urn:schemas-microsoft-com:office:office" xmlns:r="http://schemas.openxmlformats.org/officeDocument/2006/relationships" xmlns:m="http://schemas.openxmlformats.org/officeDocument/2006/math" xmlns:v="urn:schemas-microsoft-com:vml" xmlns:wp14="http://schemas.microsoft.com/office/word/2010/wordprocessingDrawing" xmlns:wp="http://schemas.openxmlformats.org/drawingml/2006/wordprocessingDrawing" xmlns:w10="urn:schemas-microsoft-com:office:word" xmlns:w="http://schemas.openxmlformats.org/wordprocessingml/2006/main" xmlns:w14="http://schemas.microsoft.com/office/word/2010/wordml" xmlns:w15="http://schemas.microsoft.com/office/word/2012/wordml" xmlns:w16se="http://schemas.microsoft.com/office/word/2015/wordml/symex" xmlns:wpg="http://schemas.microsoft.com/office/word/2010/wordprocessingGroup" xmlns:wpi="http://schemas.microsoft.com/office/word/2010/wordprocessingInk" xmlns:wne="http://schemas.microsoft.com/office/word/2006/wordml" xmlns:wps="http://schemas.microsoft.com/office/word/2010/wordprocessingShape" mc:Ignorable="w14 w15 w16se wp14">
   <w:abstractNum w:abstractNumId="0" w15:restartNumberingAfterBreak="0">
     <w:nsid w:val="02413368"/>
     <w:multiLevelType w:val="hybridMultilevel"/>
@@ -6268,7 +7103,7 @@
       </w:pPr>
     </w:pPrDefault>
   </w:docDefaults>
-  <w:latentStyles w:defLockedState="0" w:defUIPriority="99" w:defSemiHidden="0" w:defUnhideWhenUsed="0" w:defQFormat="0" w:count="371">
+  <w:latentStyles w:defLockedState="0" w:defUIPriority="99" w:defSemiHidden="0" w:defUnhideWhenUsed="0" w:defQFormat="0" w:count="372">
     <w:lsdException w:name="Normal" w:uiPriority="0" w:qFormat="1"/>
     <w:lsdException w:name="heading 1" w:uiPriority="9" w:qFormat="1"/>
     <w:lsdException w:name="heading 2" w:semiHidden="1" w:uiPriority="9" w:unhideWhenUsed="1" w:qFormat="1"/>
@@ -6374,7 +7209,6 @@
     <w:lsdException w:name="HTML Sample" w:semiHidden="1" w:unhideWhenUsed="1"/>
     <w:lsdException w:name="HTML Typewriter" w:semiHidden="1" w:unhideWhenUsed="1"/>
     <w:lsdException w:name="HTML Variable" w:semiHidden="1" w:unhideWhenUsed="1"/>
-    <w:lsdException w:name="Normal Table" w:semiHidden="1" w:unhideWhenUsed="1"/>
     <w:lsdException w:name="annotation subject" w:semiHidden="1" w:unhideWhenUsed="1"/>
     <w:lsdException w:name="No List" w:semiHidden="1" w:unhideWhenUsed="1"/>
     <w:lsdException w:name="Outline List 1" w:semiHidden="1" w:unhideWhenUsed="1"/>
@@ -6421,10 +7255,8 @@
     <w:lsdException w:name="Table Subtle 2" w:semiHidden="1" w:unhideWhenUsed="1"/>
     <w:lsdException w:name="Table Web 1" w:semiHidden="1" w:unhideWhenUsed="1"/>
     <w:lsdException w:name="Table Web 2" w:semiHidden="1" w:unhideWhenUsed="1"/>
-    <w:lsdException w:name="Table Web 3" w:semiHidden="1" w:unhideWhenUsed="1"/>
     <w:lsdException w:name="Balloon Text" w:semiHidden="1" w:unhideWhenUsed="1"/>
     <w:lsdException w:name="Table Grid" w:uiPriority="59"/>
-    <w:lsdException w:name="Table Theme" w:semiHidden="1" w:unhideWhenUsed="1"/>
     <w:lsdException w:name="Placeholder Text" w:semiHidden="1"/>
     <w:lsdException w:name="No Spacing" w:uiPriority="1" w:qFormat="1"/>
     <w:lsdException w:name="Light Shading" w:uiPriority="60"/>
@@ -6640,6 +7472,7 @@
     <w:lsdException w:name="List Table 5 Dark Accent 6" w:uiPriority="50"/>
     <w:lsdException w:name="List Table 6 Colorful Accent 6" w:uiPriority="51"/>
     <w:lsdException w:name="List Table 7 Colorful Accent 6" w:uiPriority="52"/>
+    <w:lsdException w:name="Mention" w:semiHidden="1" w:unhideWhenUsed="1"/>
   </w:latentStyles>
   <w:style w:type="paragraph" w:default="1" w:styleId="Normal">
     <w:name w:val="Normal"/>
@@ -7278,7 +8111,7 @@
 </file>
 
 <file path=customXml/itemProps1.xml><?xml version="1.0" encoding="utf-8"?>
-<ds:datastoreItem xmlns:ds="http://schemas.openxmlformats.org/officeDocument/2006/customXml" ds:itemID="{3539F0F1-FD48-4EBA-BF9E-1E5ABF40F66B}">
+<ds:datastoreItem xmlns:ds="http://schemas.openxmlformats.org/officeDocument/2006/customXml" ds:itemID="{F51E8F26-BC00-447B-BA1E-5D998B579177}">
   <ds:schemaRefs>
     <ds:schemaRef ds:uri="http://schemas.openxmlformats.org/officeDocument/2006/bibliography"/>
   </ds:schemaRefs>

</xml_diff>

<commit_message>
Ajout d'un cas de test + documentation du cas de test
</commit_message>
<xml_diff>
--- a/Cadriciel/Tests_logiciels.docx
+++ b/Cadriciel/Tests_logiciels.docx
@@ -1,6 +1,6 @@
 
 <file path=word/document.xml><?xml version="1.0" encoding="utf-8"?>
-<w:document xmlns:wpc="http://schemas.microsoft.com/office/word/2010/wordprocessingCanvas" xmlns:cx="http://schemas.microsoft.com/office/drawing/2014/chartex" xmlns:cx1="http://schemas.microsoft.com/office/drawing/2015/9/8/chartex" xmlns:cx2="http://schemas.microsoft.com/office/drawing/2015/10/21/chartex" xmlns:mc="http://schemas.openxmlformats.org/markup-compatibility/2006" xmlns:o="urn:schemas-microsoft-com:office:office" xmlns:r="http://schemas.openxmlformats.org/officeDocument/2006/relationships" xmlns:m="http://schemas.openxmlformats.org/officeDocument/2006/math" xmlns:v="urn:schemas-microsoft-com:vml" xmlns:wp14="http://schemas.microsoft.com/office/word/2010/wordprocessingDrawing" xmlns:wp="http://schemas.openxmlformats.org/drawingml/2006/wordprocessingDrawing" xmlns:w10="urn:schemas-microsoft-com:office:word" xmlns:w="http://schemas.openxmlformats.org/wordprocessingml/2006/main" xmlns:w14="http://schemas.microsoft.com/office/word/2010/wordml" xmlns:w15="http://schemas.microsoft.com/office/word/2012/wordml" xmlns:w16se="http://schemas.microsoft.com/office/word/2015/wordml/symex" xmlns:wpg="http://schemas.microsoft.com/office/word/2010/wordprocessingGroup" xmlns:wpi="http://schemas.microsoft.com/office/word/2010/wordprocessingInk" xmlns:wne="http://schemas.microsoft.com/office/word/2006/wordml" xmlns:wps="http://schemas.microsoft.com/office/word/2010/wordprocessingShape" mc:Ignorable="w14 w15 w16se wp14">
+<w:document xmlns:wpc="http://schemas.microsoft.com/office/word/2010/wordprocessingCanvas" xmlns:cx="http://schemas.microsoft.com/office/drawing/2014/chartex" xmlns:mc="http://schemas.openxmlformats.org/markup-compatibility/2006" xmlns:o="urn:schemas-microsoft-com:office:office" xmlns:r="http://schemas.openxmlformats.org/officeDocument/2006/relationships" xmlns:m="http://schemas.openxmlformats.org/officeDocument/2006/math" xmlns:v="urn:schemas-microsoft-com:vml" xmlns:wp14="http://schemas.microsoft.com/office/word/2010/wordprocessingDrawing" xmlns:wp="http://schemas.openxmlformats.org/drawingml/2006/wordprocessingDrawing" xmlns:w10="urn:schemas-microsoft-com:office:word" xmlns:w="http://schemas.openxmlformats.org/wordprocessingml/2006/main" xmlns:w14="http://schemas.microsoft.com/office/word/2010/wordml" xmlns:w15="http://schemas.microsoft.com/office/word/2012/wordml" xmlns:w16se="http://schemas.microsoft.com/office/word/2015/wordml/symex" xmlns:wpg="http://schemas.microsoft.com/office/word/2010/wordprocessingGroup" xmlns:wpi="http://schemas.microsoft.com/office/word/2010/wordprocessingInk" xmlns:wne="http://schemas.microsoft.com/office/word/2006/wordml" xmlns:wps="http://schemas.microsoft.com/office/word/2010/wordprocessingShape" mc:Ignorable="w14 w15 w16se wp14">
   <w:body>
     <w:p>
       <w:pPr>
@@ -9,7 +9,7 @@
       <w:r>
         <w:rPr>
           <w:noProof/>
-          <w:lang w:val="en-US" w:bidi="ar-SA"/>
+          <w:lang w:eastAsia="fr-CA" w:bidi="ar-SA"/>
         </w:rPr>
         <w:drawing>
           <wp:inline distT="0" distB="0" distL="0" distR="0" wp14:anchorId="6E1A1177" wp14:editId="6E1A1178">
@@ -2271,7 +2271,6 @@
               <w:rPr>
                 <w:b/>
               </w:rPr>
-              <w:lastRenderedPageBreak/>
               <w:t>Cas de test</w:t>
             </w:r>
             <w:r>
@@ -2966,7 +2965,6 @@
               <w:rPr>
                 <w:b/>
               </w:rPr>
-              <w:lastRenderedPageBreak/>
               <w:t>Cas de test # 8</w:t>
             </w:r>
             <w:r>
@@ -3814,7 +3812,6 @@
               <w:rPr>
                 <w:b/>
               </w:rPr>
-              <w:lastRenderedPageBreak/>
               <w:t>Cas de test # 11,12, 13</w:t>
             </w:r>
           </w:p>
@@ -4678,7 +4675,6 @@
               <w:rPr>
                 <w:b/>
               </w:rPr>
-              <w:lastRenderedPageBreak/>
               <w:t>Cas de test</w:t>
             </w:r>
             <w:r>
@@ -4956,13 +4952,7 @@
               <w:rPr>
                 <w:b/>
               </w:rPr>
-              <w:t>C</w:t>
-            </w:r>
-            <w:r>
-              <w:rPr>
-                <w:b/>
-              </w:rPr>
-              <w:t>as de test</w:t>
+              <w:t>Cas de test</w:t>
             </w:r>
             <w:r>
               <w:rPr>
@@ -5470,7 +5460,6 @@
             <w:pPr>
               <w:spacing w:line="240" w:lineRule="auto"/>
             </w:pPr>
-            <w:bookmarkStart w:id="0" w:name="_GoBack" w:colFirst="0" w:colLast="0"/>
             <w:r>
               <w:t xml:space="preserve">Ici on teste le bon fonctionnement de déplacement de la caméra orthogonale selon l’axe XY. Donc, on assigne une nouvelle position à la caméra selon Z à travers cette méthode. Ensuite, on utilise </w:t>
             </w:r>
@@ -5487,13 +5476,960 @@
           </w:p>
         </w:tc>
       </w:tr>
-      <w:bookmarkEnd w:id="0"/>
     </w:tbl>
     <w:p>
       <w:pPr>
         <w:spacing w:after="200" w:line="276" w:lineRule="auto"/>
         <w:jc w:val="left"/>
       </w:pPr>
+    </w:p>
+    <w:p>
+      <w:pPr>
+        <w:spacing w:after="200" w:line="276" w:lineRule="auto"/>
+        <w:jc w:val="left"/>
+      </w:pPr>
+      <w:r>
+        <w:br w:type="page"/>
+      </w:r>
+    </w:p>
+    <w:p>
+      <w:pPr>
+        <w:spacing w:after="200" w:line="276" w:lineRule="auto"/>
+        <w:jc w:val="left"/>
+      </w:pPr>
+    </w:p>
+    <w:tbl>
+      <w:tblPr>
+        <w:tblStyle w:val="Grilledutableau"/>
+        <w:tblW w:w="0" w:type="auto"/>
+        <w:tblLook w:val="04A0" w:firstRow="1" w:lastRow="0" w:firstColumn="1" w:lastColumn="0" w:noHBand="0" w:noVBand="1"/>
+      </w:tblPr>
+      <w:tblGrid>
+        <w:gridCol w:w="1809"/>
+        <w:gridCol w:w="4253"/>
+        <w:gridCol w:w="992"/>
+        <w:gridCol w:w="1726"/>
+      </w:tblGrid>
+      <w:tr>
+        <w:trPr>
+          <w:trHeight w:val="357"/>
+        </w:trPr>
+        <w:tc>
+          <w:tcPr>
+            <w:tcW w:w="8780" w:type="dxa"/>
+            <w:gridSpan w:val="4"/>
+            <w:shd w:val="clear" w:color="auto" w:fill="8DB3E2" w:themeFill="text2" w:themeFillTint="66"/>
+            <w:vAlign w:val="center"/>
+          </w:tcPr>
+          <w:p>
+            <w:pPr>
+              <w:jc w:val="left"/>
+              <w:rPr>
+                <w:b/>
+              </w:rPr>
+            </w:pPr>
+            <w:r>
+              <w:rPr>
+                <w:b/>
+              </w:rPr>
+              <w:t>Cas de test # 18, 19, 20</w:t>
+            </w:r>
+          </w:p>
+        </w:tc>
+      </w:tr>
+      <w:tr>
+        <w:tc>
+          <w:tcPr>
+            <w:tcW w:w="1809" w:type="dxa"/>
+            <w:shd w:val="clear" w:color="auto" w:fill="F2F2F2" w:themeFill="background1" w:themeFillShade="F2"/>
+            <w:vAlign w:val="center"/>
+          </w:tcPr>
+          <w:p>
+            <w:pPr>
+              <w:jc w:val="left"/>
+              <w:rPr>
+                <w:b/>
+              </w:rPr>
+            </w:pPr>
+            <w:r>
+              <w:rPr>
+                <w:b/>
+              </w:rPr>
+              <w:t>Classe testée</w:t>
+            </w:r>
+          </w:p>
+        </w:tc>
+        <w:tc>
+          <w:tcPr>
+            <w:tcW w:w="4253" w:type="dxa"/>
+          </w:tcPr>
+          <w:p>
+            <w:pPr>
+              <w:spacing w:line="240" w:lineRule="auto"/>
+            </w:pPr>
+            <w:r>
+              <w:t>Tournoi&lt;std ::string&gt;</w:t>
+            </w:r>
+            <w:r>
+              <w:t>(</w:t>
+            </w:r>
+            <w:r>
+              <w:t>TournoiTest</w:t>
+            </w:r>
+            <w:r>
+              <w:t>)</w:t>
+            </w:r>
+          </w:p>
+        </w:tc>
+        <w:tc>
+          <w:tcPr>
+            <w:tcW w:w="992" w:type="dxa"/>
+            <w:shd w:val="clear" w:color="auto" w:fill="F2F2F2" w:themeFill="background1" w:themeFillShade="F2"/>
+            <w:vAlign w:val="center"/>
+          </w:tcPr>
+          <w:p>
+            <w:pPr>
+              <w:jc w:val="left"/>
+              <w:rPr>
+                <w:b/>
+              </w:rPr>
+            </w:pPr>
+            <w:r>
+              <w:rPr>
+                <w:b/>
+              </w:rPr>
+              <w:t>Branche</w:t>
+            </w:r>
+          </w:p>
+        </w:tc>
+        <w:tc>
+          <w:tcPr>
+            <w:tcW w:w="1726" w:type="dxa"/>
+          </w:tcPr>
+          <w:p>
+            <w:pPr>
+              <w:spacing w:line="240" w:lineRule="auto"/>
+            </w:pPr>
+            <w:r>
+              <w:t xml:space="preserve">Master </w:t>
+            </w:r>
+          </w:p>
+        </w:tc>
+      </w:tr>
+      <w:tr>
+        <w:trPr>
+          <w:trHeight w:hRule="exact" w:val="57"/>
+        </w:trPr>
+        <w:tc>
+          <w:tcPr>
+            <w:tcW w:w="8780" w:type="dxa"/>
+            <w:gridSpan w:val="4"/>
+            <w:vAlign w:val="center"/>
+          </w:tcPr>
+          <w:p/>
+        </w:tc>
+      </w:tr>
+      <w:tr>
+        <w:tc>
+          <w:tcPr>
+            <w:tcW w:w="8780" w:type="dxa"/>
+            <w:gridSpan w:val="4"/>
+            <w:shd w:val="clear" w:color="auto" w:fill="F2F2F2" w:themeFill="background1" w:themeFillShade="F2"/>
+            <w:vAlign w:val="center"/>
+          </w:tcPr>
+          <w:p>
+            <w:pPr>
+              <w:jc w:val="left"/>
+              <w:rPr>
+                <w:b/>
+              </w:rPr>
+            </w:pPr>
+            <w:r>
+              <w:rPr>
+                <w:b/>
+              </w:rPr>
+              <w:t>Justification</w:t>
+            </w:r>
+          </w:p>
+        </w:tc>
+      </w:tr>
+      <w:tr>
+        <w:tc>
+          <w:tcPr>
+            <w:tcW w:w="8780" w:type="dxa"/>
+            <w:gridSpan w:val="4"/>
+          </w:tcPr>
+          <w:p>
+            <w:pPr>
+              <w:spacing w:line="240" w:lineRule="auto"/>
+            </w:pPr>
+            <w:r>
+              <w:t>Le tournoi fait partie intégrante de l’application. C’est ce pourquoi une bonne structure sur laquelle s’appuyer est importante. Ici, un template a été utilisé afin de gérer les possibles changements d’idée au niveau de la structure de donnée qui représente le joueur</w:t>
+            </w:r>
+          </w:p>
+        </w:tc>
+      </w:tr>
+    </w:tbl>
+    <w:p>
+      <w:pPr>
+        <w:spacing w:after="200" w:line="276" w:lineRule="auto"/>
+        <w:jc w:val="left"/>
+      </w:pPr>
+    </w:p>
+    <w:tbl>
+      <w:tblPr>
+        <w:tblStyle w:val="Grilledutableau"/>
+        <w:tblW w:w="8780" w:type="dxa"/>
+        <w:tblLook w:val="04A0" w:firstRow="1" w:lastRow="0" w:firstColumn="1" w:lastColumn="0" w:noHBand="0" w:noVBand="1"/>
+      </w:tblPr>
+      <w:tblGrid>
+        <w:gridCol w:w="1809"/>
+        <w:gridCol w:w="6971"/>
+      </w:tblGrid>
+      <w:tr>
+        <w:tc>
+          <w:tcPr>
+            <w:tcW w:w="8780" w:type="dxa"/>
+            <w:gridSpan w:val="2"/>
+            <w:shd w:val="clear" w:color="auto" w:fill="BFBFBF" w:themeFill="background1" w:themeFillShade="BF"/>
+            <w:vAlign w:val="center"/>
+          </w:tcPr>
+          <w:p>
+            <w:pPr>
+              <w:jc w:val="left"/>
+              <w:rPr>
+                <w:b/>
+              </w:rPr>
+            </w:pPr>
+            <w:r>
+              <w:rPr>
+                <w:b/>
+              </w:rPr>
+              <w:t>Cas de test</w:t>
+            </w:r>
+            <w:r>
+              <w:rPr>
+                <w:b/>
+              </w:rPr>
+              <w:t xml:space="preserve"> # </w:t>
+            </w:r>
+            <w:r>
+              <w:rPr>
+                <w:b/>
+              </w:rPr>
+              <w:t>18</w:t>
+            </w:r>
+          </w:p>
+        </w:tc>
+      </w:tr>
+      <w:tr>
+        <w:tc>
+          <w:tcPr>
+            <w:tcW w:w="1809" w:type="dxa"/>
+            <w:shd w:val="clear" w:color="auto" w:fill="F2F2F2" w:themeFill="background1" w:themeFillShade="F2"/>
+          </w:tcPr>
+          <w:p>
+            <w:pPr>
+              <w:jc w:val="left"/>
+              <w:rPr>
+                <w:b/>
+              </w:rPr>
+            </w:pPr>
+            <w:r>
+              <w:rPr>
+                <w:b/>
+              </w:rPr>
+              <w:t>Méthode testée</w:t>
+            </w:r>
+          </w:p>
+        </w:tc>
+        <w:tc>
+          <w:tcPr>
+            <w:tcW w:w="6971" w:type="dxa"/>
+          </w:tcPr>
+          <w:p>
+            <w:pPr>
+              <w:spacing w:line="240" w:lineRule="auto"/>
+            </w:pPr>
+            <w:r>
+              <w:t>Tournoi&lt;</w:t>
+            </w:r>
+            <w:r>
+              <w:t>std ::string</w:t>
+            </w:r>
+            <w:r>
+              <w:t>&gt;</w:t>
+            </w:r>
+            <w:r>
+              <w:t xml:space="preserve">:: </w:t>
+            </w:r>
+            <w:r>
+              <w:rPr>
+                <w:rFonts w:ascii="Consolas" w:eastAsiaTheme="minorHAnsi" w:hAnsi="Consolas" w:cs="Consolas"/>
+                <w:color w:val="000000"/>
+                <w:sz w:val="19"/>
+                <w:szCs w:val="19"/>
+                <w:lang w:bidi="ar-SA"/>
+              </w:rPr>
+              <w:t>obtenirProchainMatchup</w:t>
+            </w:r>
+            <w:r>
+              <w:t xml:space="preserve"> </w:t>
+            </w:r>
+            <w:r>
+              <w:t>(</w:t>
+            </w:r>
+            <w:r>
+              <w:rPr>
+                <w:rFonts w:ascii="Consolas" w:eastAsiaTheme="minorHAnsi" w:hAnsi="Consolas" w:cs="Consolas"/>
+                <w:color w:val="000000"/>
+                <w:sz w:val="19"/>
+                <w:szCs w:val="19"/>
+                <w:lang w:bidi="ar-SA"/>
+              </w:rPr>
+              <w:t>)</w:t>
+            </w:r>
+          </w:p>
+        </w:tc>
+      </w:tr>
+      <w:tr>
+        <w:trPr>
+          <w:trHeight w:hRule="exact" w:val="57"/>
+        </w:trPr>
+        <w:tc>
+          <w:tcPr>
+            <w:tcW w:w="8780" w:type="dxa"/>
+            <w:gridSpan w:val="2"/>
+            <w:vAlign w:val="center"/>
+          </w:tcPr>
+          <w:p/>
+        </w:tc>
+      </w:tr>
+      <w:tr>
+        <w:tc>
+          <w:tcPr>
+            <w:tcW w:w="8780" w:type="dxa"/>
+            <w:gridSpan w:val="2"/>
+            <w:shd w:val="clear" w:color="auto" w:fill="F2F2F2" w:themeFill="background1" w:themeFillShade="F2"/>
+            <w:vAlign w:val="center"/>
+          </w:tcPr>
+          <w:p>
+            <w:pPr>
+              <w:jc w:val="left"/>
+              <w:rPr>
+                <w:b/>
+              </w:rPr>
+            </w:pPr>
+            <w:r>
+              <w:rPr>
+                <w:b/>
+              </w:rPr>
+              <w:t>Justification</w:t>
+            </w:r>
+          </w:p>
+        </w:tc>
+      </w:tr>
+      <w:tr>
+        <w:tc>
+          <w:tcPr>
+            <w:tcW w:w="8780" w:type="dxa"/>
+            <w:gridSpan w:val="2"/>
+            <w:vAlign w:val="center"/>
+          </w:tcPr>
+          <w:p>
+            <w:pPr>
+              <w:spacing w:line="240" w:lineRule="auto"/>
+              <w:jc w:val="left"/>
+            </w:pPr>
+            <w:r>
+              <w:t>Permet de tester si on obtient le bon matchup dans un tournoi</w:t>
+            </w:r>
+            <w:r>
+              <w:t xml:space="preserve"> à travers la structure. Ainsi, on est certain que l’ordre d’obtention sera le bon.</w:t>
+            </w:r>
+          </w:p>
+          <w:p>
+            <w:pPr>
+              <w:spacing w:line="240" w:lineRule="auto"/>
+              <w:jc w:val="left"/>
+            </w:pPr>
+          </w:p>
+        </w:tc>
+      </w:tr>
+      <w:tr>
+        <w:trPr>
+          <w:trHeight w:hRule="exact" w:val="57"/>
+        </w:trPr>
+        <w:tc>
+          <w:tcPr>
+            <w:tcW w:w="8780" w:type="dxa"/>
+            <w:gridSpan w:val="2"/>
+            <w:vAlign w:val="center"/>
+          </w:tcPr>
+          <w:p>
+            <w:pPr>
+              <w:jc w:val="left"/>
+            </w:pPr>
+          </w:p>
+        </w:tc>
+      </w:tr>
+      <w:tr>
+        <w:tc>
+          <w:tcPr>
+            <w:tcW w:w="8780" w:type="dxa"/>
+            <w:gridSpan w:val="2"/>
+            <w:shd w:val="clear" w:color="auto" w:fill="F2F2F2" w:themeFill="background1" w:themeFillShade="F2"/>
+            <w:vAlign w:val="center"/>
+          </w:tcPr>
+          <w:p>
+            <w:pPr>
+              <w:jc w:val="left"/>
+              <w:rPr>
+                <w:b/>
+              </w:rPr>
+            </w:pPr>
+            <w:r>
+              <w:rPr>
+                <w:b/>
+              </w:rPr>
+              <w:t>Explication</w:t>
+            </w:r>
+            <w:r>
+              <w:rPr>
+                <w:b/>
+              </w:rPr>
+              <w:t xml:space="preserve"> du cas de test</w:t>
+            </w:r>
+          </w:p>
+        </w:tc>
+      </w:tr>
+      <w:tr>
+        <w:trPr>
+          <w:trHeight w:val="763"/>
+        </w:trPr>
+        <w:tc>
+          <w:tcPr>
+            <w:tcW w:w="8780" w:type="dxa"/>
+            <w:gridSpan w:val="2"/>
+          </w:tcPr>
+          <w:p>
+            <w:pPr>
+              <w:spacing w:line="240" w:lineRule="auto"/>
+            </w:pPr>
+            <w:r>
+              <w:t>Un tournoi est créé avec une liste de participants (ici des noms). Si on obtiens les deux derniers participants (romain, andre) dans le bon ordre, alors on devrait bien obtenir les autres matchups</w:t>
+            </w:r>
+          </w:p>
+        </w:tc>
+      </w:tr>
+    </w:tbl>
+    <w:p>
+      <w:pPr>
+        <w:spacing w:after="200" w:line="276" w:lineRule="auto"/>
+        <w:jc w:val="left"/>
+      </w:pPr>
+    </w:p>
+    <w:tbl>
+      <w:tblPr>
+        <w:tblStyle w:val="Grilledutableau"/>
+        <w:tblW w:w="8780" w:type="dxa"/>
+        <w:tblLook w:val="04A0" w:firstRow="1" w:lastRow="0" w:firstColumn="1" w:lastColumn="0" w:noHBand="0" w:noVBand="1"/>
+      </w:tblPr>
+      <w:tblGrid>
+        <w:gridCol w:w="1809"/>
+        <w:gridCol w:w="6971"/>
+      </w:tblGrid>
+      <w:tr>
+        <w:tc>
+          <w:tcPr>
+            <w:tcW w:w="8780" w:type="dxa"/>
+            <w:gridSpan w:val="2"/>
+            <w:shd w:val="clear" w:color="auto" w:fill="BFBFBF" w:themeFill="background1" w:themeFillShade="BF"/>
+            <w:vAlign w:val="center"/>
+          </w:tcPr>
+          <w:p>
+            <w:pPr>
+              <w:jc w:val="left"/>
+              <w:rPr>
+                <w:b/>
+              </w:rPr>
+            </w:pPr>
+            <w:r>
+              <w:rPr>
+                <w:b/>
+              </w:rPr>
+              <w:t>Cas de test</w:t>
+            </w:r>
+            <w:r>
+              <w:rPr>
+                <w:b/>
+              </w:rPr>
+              <w:t xml:space="preserve"> # </w:t>
+            </w:r>
+            <w:r>
+              <w:rPr>
+                <w:b/>
+              </w:rPr>
+              <w:t>19</w:t>
+            </w:r>
+          </w:p>
+        </w:tc>
+      </w:tr>
+      <w:tr>
+        <w:tc>
+          <w:tcPr>
+            <w:tcW w:w="1809" w:type="dxa"/>
+            <w:shd w:val="clear" w:color="auto" w:fill="F2F2F2" w:themeFill="background1" w:themeFillShade="F2"/>
+          </w:tcPr>
+          <w:p>
+            <w:pPr>
+              <w:jc w:val="left"/>
+              <w:rPr>
+                <w:b/>
+              </w:rPr>
+            </w:pPr>
+            <w:r>
+              <w:rPr>
+                <w:b/>
+              </w:rPr>
+              <w:t>Méthode testée</w:t>
+            </w:r>
+          </w:p>
+        </w:tc>
+        <w:tc>
+          <w:tcPr>
+            <w:tcW w:w="6971" w:type="dxa"/>
+          </w:tcPr>
+          <w:p>
+            <w:pPr>
+              <w:spacing w:line="240" w:lineRule="auto"/>
+            </w:pPr>
+            <w:r>
+              <w:t xml:space="preserve">Tournoi&lt;std ::string&gt;:: </w:t>
+            </w:r>
+            <w:r>
+              <w:rPr>
+                <w:rFonts w:ascii="Consolas" w:eastAsiaTheme="minorHAnsi" w:hAnsi="Consolas" w:cs="Consolas"/>
+                <w:color w:val="000000"/>
+                <w:sz w:val="19"/>
+                <w:szCs w:val="19"/>
+                <w:lang w:bidi="ar-SA"/>
+              </w:rPr>
+              <w:t>affecterScoreProchainMatchup</w:t>
+            </w:r>
+            <w:r>
+              <w:t xml:space="preserve"> </w:t>
+            </w:r>
+            <w:r>
+              <w:t>(</w:t>
+            </w:r>
+            <w:r>
+              <w:rPr>
+                <w:rFonts w:ascii="Consolas" w:eastAsiaTheme="minorHAnsi" w:hAnsi="Consolas" w:cs="Consolas"/>
+                <w:color w:val="000000"/>
+                <w:sz w:val="19"/>
+                <w:szCs w:val="19"/>
+                <w:lang w:bidi="ar-SA"/>
+              </w:rPr>
+              <w:t>)</w:t>
+            </w:r>
+          </w:p>
+        </w:tc>
+      </w:tr>
+      <w:tr>
+        <w:trPr>
+          <w:trHeight w:hRule="exact" w:val="57"/>
+        </w:trPr>
+        <w:tc>
+          <w:tcPr>
+            <w:tcW w:w="8780" w:type="dxa"/>
+            <w:gridSpan w:val="2"/>
+            <w:vAlign w:val="center"/>
+          </w:tcPr>
+          <w:p/>
+        </w:tc>
+      </w:tr>
+      <w:tr>
+        <w:tc>
+          <w:tcPr>
+            <w:tcW w:w="8780" w:type="dxa"/>
+            <w:gridSpan w:val="2"/>
+            <w:shd w:val="clear" w:color="auto" w:fill="F2F2F2" w:themeFill="background1" w:themeFillShade="F2"/>
+            <w:vAlign w:val="center"/>
+          </w:tcPr>
+          <w:p>
+            <w:pPr>
+              <w:jc w:val="left"/>
+              <w:rPr>
+                <w:b/>
+              </w:rPr>
+            </w:pPr>
+            <w:r>
+              <w:rPr>
+                <w:b/>
+              </w:rPr>
+              <w:t>Justification</w:t>
+            </w:r>
+          </w:p>
+        </w:tc>
+      </w:tr>
+      <w:tr>
+        <w:tc>
+          <w:tcPr>
+            <w:tcW w:w="8780" w:type="dxa"/>
+            <w:gridSpan w:val="2"/>
+            <w:vAlign w:val="center"/>
+          </w:tcPr>
+          <w:p>
+            <w:pPr>
+              <w:spacing w:line="240" w:lineRule="auto"/>
+              <w:jc w:val="left"/>
+            </w:pPr>
+            <w:r>
+              <w:t>Pour gagner un tournoi, il faut une progression à travers la structure. Pour se faire, ce cas de test nous permet de tester si, en affectant un score au matchup obtenu par obtenirProchainMatchup, le gagnant obtenu est le bon.</w:t>
+            </w:r>
+          </w:p>
+          <w:p>
+            <w:pPr>
+              <w:spacing w:line="240" w:lineRule="auto"/>
+              <w:jc w:val="left"/>
+            </w:pPr>
+          </w:p>
+        </w:tc>
+      </w:tr>
+      <w:tr>
+        <w:trPr>
+          <w:trHeight w:hRule="exact" w:val="57"/>
+        </w:trPr>
+        <w:tc>
+          <w:tcPr>
+            <w:tcW w:w="8780" w:type="dxa"/>
+            <w:gridSpan w:val="2"/>
+            <w:vAlign w:val="center"/>
+          </w:tcPr>
+          <w:p>
+            <w:pPr>
+              <w:jc w:val="left"/>
+            </w:pPr>
+          </w:p>
+        </w:tc>
+      </w:tr>
+      <w:tr>
+        <w:tc>
+          <w:tcPr>
+            <w:tcW w:w="8780" w:type="dxa"/>
+            <w:gridSpan w:val="2"/>
+            <w:shd w:val="clear" w:color="auto" w:fill="F2F2F2" w:themeFill="background1" w:themeFillShade="F2"/>
+            <w:vAlign w:val="center"/>
+          </w:tcPr>
+          <w:p>
+            <w:pPr>
+              <w:jc w:val="left"/>
+              <w:rPr>
+                <w:b/>
+              </w:rPr>
+            </w:pPr>
+            <w:r>
+              <w:rPr>
+                <w:b/>
+              </w:rPr>
+              <w:t>Explication</w:t>
+            </w:r>
+            <w:r>
+              <w:rPr>
+                <w:b/>
+              </w:rPr>
+              <w:t xml:space="preserve"> du cas de test</w:t>
+            </w:r>
+          </w:p>
+        </w:tc>
+      </w:tr>
+      <w:tr>
+        <w:trPr>
+          <w:trHeight w:val="763"/>
+        </w:trPr>
+        <w:tc>
+          <w:tcPr>
+            <w:tcW w:w="8780" w:type="dxa"/>
+            <w:gridSpan w:val="2"/>
+          </w:tcPr>
+          <w:p>
+            <w:pPr>
+              <w:spacing w:line="240" w:lineRule="auto"/>
+            </w:pPr>
+            <w:r>
+              <w:t xml:space="preserve">Un tournoi est créé avec une liste de participants (ici des noms). </w:t>
+            </w:r>
+            <w:r>
+              <w:t>Si, en affectant des scores aux différents matchups, le gagnant qui en ressort est le bon. On réexécute le tout avec les deux matchups restants (l’autre demi-finale et la finale).</w:t>
+            </w:r>
+          </w:p>
+        </w:tc>
+      </w:tr>
+    </w:tbl>
+    <w:p>
+      <w:pPr>
+        <w:spacing w:after="200" w:line="276" w:lineRule="auto"/>
+        <w:jc w:val="left"/>
+      </w:pPr>
+    </w:p>
+    <w:p>
+      <w:pPr>
+        <w:spacing w:after="200" w:line="276" w:lineRule="auto"/>
+        <w:jc w:val="left"/>
+      </w:pPr>
+      <w:r>
+        <w:br w:type="page"/>
+      </w:r>
+    </w:p>
+    <w:tbl>
+      <w:tblPr>
+        <w:tblStyle w:val="Grilledutableau"/>
+        <w:tblW w:w="8780" w:type="dxa"/>
+        <w:tblLook w:val="04A0" w:firstRow="1" w:lastRow="0" w:firstColumn="1" w:lastColumn="0" w:noHBand="0" w:noVBand="1"/>
+      </w:tblPr>
+      <w:tblGrid>
+        <w:gridCol w:w="1809"/>
+        <w:gridCol w:w="6971"/>
+      </w:tblGrid>
+      <w:tr>
+        <w:tc>
+          <w:tcPr>
+            <w:tcW w:w="8780" w:type="dxa"/>
+            <w:gridSpan w:val="2"/>
+            <w:shd w:val="clear" w:color="auto" w:fill="BFBFBF" w:themeFill="background1" w:themeFillShade="BF"/>
+            <w:vAlign w:val="center"/>
+          </w:tcPr>
+          <w:p>
+            <w:pPr>
+              <w:jc w:val="left"/>
+              <w:rPr>
+                <w:b/>
+              </w:rPr>
+            </w:pPr>
+            <w:r>
+              <w:rPr>
+                <w:b/>
+              </w:rPr>
+              <w:t>Cas de test</w:t>
+            </w:r>
+            <w:r>
+              <w:rPr>
+                <w:b/>
+              </w:rPr>
+              <w:t xml:space="preserve"> # </w:t>
+            </w:r>
+            <w:r>
+              <w:rPr>
+                <w:b/>
+              </w:rPr>
+              <w:t>20</w:t>
+            </w:r>
+          </w:p>
+        </w:tc>
+      </w:tr>
+      <w:tr>
+        <w:tc>
+          <w:tcPr>
+            <w:tcW w:w="1809" w:type="dxa"/>
+            <w:shd w:val="clear" w:color="auto" w:fill="F2F2F2" w:themeFill="background1" w:themeFillShade="F2"/>
+          </w:tcPr>
+          <w:p>
+            <w:pPr>
+              <w:jc w:val="left"/>
+              <w:rPr>
+                <w:b/>
+              </w:rPr>
+            </w:pPr>
+            <w:r>
+              <w:rPr>
+                <w:b/>
+              </w:rPr>
+              <w:t>Méthode testée</w:t>
+            </w:r>
+          </w:p>
+        </w:tc>
+        <w:tc>
+          <w:tcPr>
+            <w:tcW w:w="6971" w:type="dxa"/>
+          </w:tcPr>
+          <w:p>
+            <w:pPr>
+              <w:spacing w:line="240" w:lineRule="auto"/>
+            </w:pPr>
+            <w:r>
+              <w:t xml:space="preserve">Tournoi&lt;std ::string&gt;:: </w:t>
+            </w:r>
+            <w:r>
+              <w:rPr>
+                <w:rFonts w:ascii="Consolas" w:eastAsiaTheme="minorHAnsi" w:hAnsi="Consolas" w:cs="Consolas"/>
+                <w:color w:val="000000"/>
+                <w:sz w:val="19"/>
+                <w:szCs w:val="19"/>
+                <w:lang w:bidi="ar-SA"/>
+              </w:rPr>
+              <w:t>obtenirMatchups</w:t>
+            </w:r>
+            <w:r>
+              <w:t xml:space="preserve"> </w:t>
+            </w:r>
+            <w:r>
+              <w:t>(</w:t>
+            </w:r>
+            <w:r>
+              <w:rPr>
+                <w:rFonts w:ascii="Consolas" w:eastAsiaTheme="minorHAnsi" w:hAnsi="Consolas" w:cs="Consolas"/>
+                <w:color w:val="000000"/>
+                <w:sz w:val="19"/>
+                <w:szCs w:val="19"/>
+                <w:lang w:bidi="ar-SA"/>
+              </w:rPr>
+              <w:t>)</w:t>
+            </w:r>
+          </w:p>
+        </w:tc>
+      </w:tr>
+      <w:tr>
+        <w:trPr>
+          <w:trHeight w:hRule="exact" w:val="57"/>
+        </w:trPr>
+        <w:tc>
+          <w:tcPr>
+            <w:tcW w:w="8780" w:type="dxa"/>
+            <w:gridSpan w:val="2"/>
+            <w:vAlign w:val="center"/>
+          </w:tcPr>
+          <w:p/>
+        </w:tc>
+      </w:tr>
+      <w:tr>
+        <w:tc>
+          <w:tcPr>
+            <w:tcW w:w="8780" w:type="dxa"/>
+            <w:gridSpan w:val="2"/>
+            <w:shd w:val="clear" w:color="auto" w:fill="F2F2F2" w:themeFill="background1" w:themeFillShade="F2"/>
+            <w:vAlign w:val="center"/>
+          </w:tcPr>
+          <w:p>
+            <w:pPr>
+              <w:jc w:val="left"/>
+              <w:rPr>
+                <w:b/>
+              </w:rPr>
+            </w:pPr>
+            <w:r>
+              <w:rPr>
+                <w:b/>
+              </w:rPr>
+              <w:t>Justification</w:t>
+            </w:r>
+          </w:p>
+        </w:tc>
+      </w:tr>
+      <w:tr>
+        <w:tc>
+          <w:tcPr>
+            <w:tcW w:w="8780" w:type="dxa"/>
+            <w:gridSpan w:val="2"/>
+            <w:vAlign w:val="center"/>
+          </w:tcPr>
+          <w:p>
+            <w:pPr>
+              <w:spacing w:line="240" w:lineRule="auto"/>
+              <w:jc w:val="left"/>
+            </w:pPr>
+            <w:r>
+              <w:t>Pour afficher, le tournoi à l’écran, il est nécessaire de connaître l’ensemble des noms et scores des participants. Pour se faire, on utilise la méthode obtenirMatchups</w:t>
+            </w:r>
+            <w:r>
+              <w:t>.</w:t>
+            </w:r>
+          </w:p>
+          <w:p>
+            <w:pPr>
+              <w:spacing w:line="240" w:lineRule="auto"/>
+              <w:jc w:val="left"/>
+            </w:pPr>
+          </w:p>
+        </w:tc>
+      </w:tr>
+      <w:tr>
+        <w:trPr>
+          <w:trHeight w:hRule="exact" w:val="57"/>
+        </w:trPr>
+        <w:tc>
+          <w:tcPr>
+            <w:tcW w:w="8780" w:type="dxa"/>
+            <w:gridSpan w:val="2"/>
+            <w:vAlign w:val="center"/>
+          </w:tcPr>
+          <w:p>
+            <w:pPr>
+              <w:jc w:val="left"/>
+            </w:pPr>
+          </w:p>
+        </w:tc>
+      </w:tr>
+      <w:tr>
+        <w:tc>
+          <w:tcPr>
+            <w:tcW w:w="8780" w:type="dxa"/>
+            <w:gridSpan w:val="2"/>
+            <w:shd w:val="clear" w:color="auto" w:fill="F2F2F2" w:themeFill="background1" w:themeFillShade="F2"/>
+            <w:vAlign w:val="center"/>
+          </w:tcPr>
+          <w:p>
+            <w:pPr>
+              <w:jc w:val="left"/>
+              <w:rPr>
+                <w:b/>
+              </w:rPr>
+            </w:pPr>
+            <w:r>
+              <w:rPr>
+                <w:b/>
+              </w:rPr>
+              <w:t>Explication</w:t>
+            </w:r>
+            <w:r>
+              <w:rPr>
+                <w:b/>
+              </w:rPr>
+              <w:t xml:space="preserve"> du cas de test</w:t>
+            </w:r>
+          </w:p>
+        </w:tc>
+      </w:tr>
+      <w:tr>
+        <w:trPr>
+          <w:trHeight w:val="763"/>
+        </w:trPr>
+        <w:tc>
+          <w:tcPr>
+            <w:tcW w:w="8780" w:type="dxa"/>
+            <w:gridSpan w:val="2"/>
+          </w:tcPr>
+          <w:p>
+            <w:pPr>
+              <w:spacing w:line="240" w:lineRule="auto"/>
+            </w:pPr>
+            <w:r>
+              <w:t xml:space="preserve">Un tournoi est créé avec une liste de participants (ici des noms). </w:t>
+            </w:r>
+            <w:r>
+              <w:t>On affecte des scores à tous les matchups et on vérifie si les noms concordent avec celui du joueur sensé y être présent et si le joueur n’est pas le gagnant, on vérifie s’il a le bon score d’associé.</w:t>
+            </w:r>
+          </w:p>
+        </w:tc>
+      </w:tr>
+    </w:tbl>
+    <w:p>
+      <w:pPr>
+        <w:spacing w:after="200" w:line="276" w:lineRule="auto"/>
+        <w:jc w:val="left"/>
+      </w:pPr>
+      <w:bookmarkStart w:id="0" w:name="_GoBack"/>
+      <w:bookmarkEnd w:id="0"/>
     </w:p>
     <w:sectPr>
       <w:footerReference w:type="default" r:id="rId9"/>
@@ -5508,7 +6444,7 @@
 </file>
 
 <file path=word/endnotes.xml><?xml version="1.0" encoding="utf-8"?>
-<w:endnotes xmlns:wpc="http://schemas.microsoft.com/office/word/2010/wordprocessingCanvas" xmlns:cx="http://schemas.microsoft.com/office/drawing/2014/chartex" xmlns:cx1="http://schemas.microsoft.com/office/drawing/2015/9/8/chartex" xmlns:cx2="http://schemas.microsoft.com/office/drawing/2015/10/21/chartex" xmlns:mc="http://schemas.openxmlformats.org/markup-compatibility/2006" xmlns:o="urn:schemas-microsoft-com:office:office" xmlns:r="http://schemas.openxmlformats.org/officeDocument/2006/relationships" xmlns:m="http://schemas.openxmlformats.org/officeDocument/2006/math" xmlns:v="urn:schemas-microsoft-com:vml" xmlns:wp14="http://schemas.microsoft.com/office/word/2010/wordprocessingDrawing" xmlns:wp="http://schemas.openxmlformats.org/drawingml/2006/wordprocessingDrawing" xmlns:w10="urn:schemas-microsoft-com:office:word" xmlns:w="http://schemas.openxmlformats.org/wordprocessingml/2006/main" xmlns:w14="http://schemas.microsoft.com/office/word/2010/wordml" xmlns:w15="http://schemas.microsoft.com/office/word/2012/wordml" xmlns:w16se="http://schemas.microsoft.com/office/word/2015/wordml/symex" xmlns:wpg="http://schemas.microsoft.com/office/word/2010/wordprocessingGroup" xmlns:wpi="http://schemas.microsoft.com/office/word/2010/wordprocessingInk" xmlns:wne="http://schemas.microsoft.com/office/word/2006/wordml" xmlns:wps="http://schemas.microsoft.com/office/word/2010/wordprocessingShape" mc:Ignorable="w14 w15 w16se wp14">
+<w:endnotes xmlns:wpc="http://schemas.microsoft.com/office/word/2010/wordprocessingCanvas" xmlns:cx="http://schemas.microsoft.com/office/drawing/2014/chartex" xmlns:mc="http://schemas.openxmlformats.org/markup-compatibility/2006" xmlns:o="urn:schemas-microsoft-com:office:office" xmlns:r="http://schemas.openxmlformats.org/officeDocument/2006/relationships" xmlns:m="http://schemas.openxmlformats.org/officeDocument/2006/math" xmlns:v="urn:schemas-microsoft-com:vml" xmlns:wp14="http://schemas.microsoft.com/office/word/2010/wordprocessingDrawing" xmlns:wp="http://schemas.openxmlformats.org/drawingml/2006/wordprocessingDrawing" xmlns:w10="urn:schemas-microsoft-com:office:word" xmlns:w="http://schemas.openxmlformats.org/wordprocessingml/2006/main" xmlns:w14="http://schemas.microsoft.com/office/word/2010/wordml" xmlns:w15="http://schemas.microsoft.com/office/word/2012/wordml" xmlns:w16se="http://schemas.microsoft.com/office/word/2015/wordml/symex" xmlns:wpg="http://schemas.microsoft.com/office/word/2010/wordprocessingGroup" xmlns:wpi="http://schemas.microsoft.com/office/word/2010/wordprocessingInk" xmlns:wne="http://schemas.microsoft.com/office/word/2006/wordml" xmlns:wps="http://schemas.microsoft.com/office/word/2010/wordprocessingShape" mc:Ignorable="w14 w15 w16se wp14">
   <w:endnote w:type="separator" w:id="-1">
     <w:p>
       <w:pPr>
@@ -5533,7 +6469,7 @@
 </file>
 
 <file path=word/footer1.xml><?xml version="1.0" encoding="utf-8"?>
-<w:ftr xmlns:wpc="http://schemas.microsoft.com/office/word/2010/wordprocessingCanvas" xmlns:cx="http://schemas.microsoft.com/office/drawing/2014/chartex" xmlns:cx1="http://schemas.microsoft.com/office/drawing/2015/9/8/chartex" xmlns:cx2="http://schemas.microsoft.com/office/drawing/2015/10/21/chartex" xmlns:mc="http://schemas.openxmlformats.org/markup-compatibility/2006" xmlns:o="urn:schemas-microsoft-com:office:office" xmlns:r="http://schemas.openxmlformats.org/officeDocument/2006/relationships" xmlns:m="http://schemas.openxmlformats.org/officeDocument/2006/math" xmlns:v="urn:schemas-microsoft-com:vml" xmlns:wp14="http://schemas.microsoft.com/office/word/2010/wordprocessingDrawing" xmlns:wp="http://schemas.openxmlformats.org/drawingml/2006/wordprocessingDrawing" xmlns:w10="urn:schemas-microsoft-com:office:word" xmlns:w="http://schemas.openxmlformats.org/wordprocessingml/2006/main" xmlns:w14="http://schemas.microsoft.com/office/word/2010/wordml" xmlns:w15="http://schemas.microsoft.com/office/word/2012/wordml" xmlns:w16se="http://schemas.microsoft.com/office/word/2015/wordml/symex" xmlns:wpg="http://schemas.microsoft.com/office/word/2010/wordprocessingGroup" xmlns:wpi="http://schemas.microsoft.com/office/word/2010/wordprocessingInk" xmlns:wne="http://schemas.microsoft.com/office/word/2006/wordml" xmlns:wps="http://schemas.microsoft.com/office/word/2010/wordprocessingShape" mc:Ignorable="w14 w15 w16se wp14">
+<w:ftr xmlns:wpc="http://schemas.microsoft.com/office/word/2010/wordprocessingCanvas" xmlns:cx="http://schemas.microsoft.com/office/drawing/2014/chartex" xmlns:mc="http://schemas.openxmlformats.org/markup-compatibility/2006" xmlns:o="urn:schemas-microsoft-com:office:office" xmlns:r="http://schemas.openxmlformats.org/officeDocument/2006/relationships" xmlns:m="http://schemas.openxmlformats.org/officeDocument/2006/math" xmlns:v="urn:schemas-microsoft-com:vml" xmlns:wp14="http://schemas.microsoft.com/office/word/2010/wordprocessingDrawing" xmlns:wp="http://schemas.openxmlformats.org/drawingml/2006/wordprocessingDrawing" xmlns:w10="urn:schemas-microsoft-com:office:word" xmlns:w="http://schemas.openxmlformats.org/wordprocessingml/2006/main" xmlns:w14="http://schemas.microsoft.com/office/word/2010/wordml" xmlns:w15="http://schemas.microsoft.com/office/word/2012/wordml" xmlns:w16se="http://schemas.microsoft.com/office/word/2015/wordml/symex" xmlns:wpg="http://schemas.microsoft.com/office/word/2010/wordprocessingGroup" xmlns:wpi="http://schemas.microsoft.com/office/word/2010/wordprocessingInk" xmlns:wne="http://schemas.microsoft.com/office/word/2006/wordml" xmlns:wps="http://schemas.microsoft.com/office/word/2010/wordprocessingShape" mc:Ignorable="w14 w15 w16se wp14">
   <w:sdt>
     <w:sdtPr>
       <w:id w:val="-170178074"/>
@@ -5563,7 +6499,7 @@
             <w:noProof/>
             <w:lang w:val="fr-FR"/>
           </w:rPr>
-          <w:t>6</w:t>
+          <w:t>9</w:t>
         </w:r>
         <w:r>
           <w:fldChar w:fldCharType="end"/>
@@ -5580,7 +6516,7 @@
 </file>
 
 <file path=word/footnotes.xml><?xml version="1.0" encoding="utf-8"?>
-<w:footnotes xmlns:wpc="http://schemas.microsoft.com/office/word/2010/wordprocessingCanvas" xmlns:cx="http://schemas.microsoft.com/office/drawing/2014/chartex" xmlns:cx1="http://schemas.microsoft.com/office/drawing/2015/9/8/chartex" xmlns:cx2="http://schemas.microsoft.com/office/drawing/2015/10/21/chartex" xmlns:mc="http://schemas.openxmlformats.org/markup-compatibility/2006" xmlns:o="urn:schemas-microsoft-com:office:office" xmlns:r="http://schemas.openxmlformats.org/officeDocument/2006/relationships" xmlns:m="http://schemas.openxmlformats.org/officeDocument/2006/math" xmlns:v="urn:schemas-microsoft-com:vml" xmlns:wp14="http://schemas.microsoft.com/office/word/2010/wordprocessingDrawing" xmlns:wp="http://schemas.openxmlformats.org/drawingml/2006/wordprocessingDrawing" xmlns:w10="urn:schemas-microsoft-com:office:word" xmlns:w="http://schemas.openxmlformats.org/wordprocessingml/2006/main" xmlns:w14="http://schemas.microsoft.com/office/word/2010/wordml" xmlns:w15="http://schemas.microsoft.com/office/word/2012/wordml" xmlns:w16se="http://schemas.microsoft.com/office/word/2015/wordml/symex" xmlns:wpg="http://schemas.microsoft.com/office/word/2010/wordprocessingGroup" xmlns:wpi="http://schemas.microsoft.com/office/word/2010/wordprocessingInk" xmlns:wne="http://schemas.microsoft.com/office/word/2006/wordml" xmlns:wps="http://schemas.microsoft.com/office/word/2010/wordprocessingShape" mc:Ignorable="w14 w15 w16se wp14">
+<w:footnotes xmlns:wpc="http://schemas.microsoft.com/office/word/2010/wordprocessingCanvas" xmlns:cx="http://schemas.microsoft.com/office/drawing/2014/chartex" xmlns:mc="http://schemas.openxmlformats.org/markup-compatibility/2006" xmlns:o="urn:schemas-microsoft-com:office:office" xmlns:r="http://schemas.openxmlformats.org/officeDocument/2006/relationships" xmlns:m="http://schemas.openxmlformats.org/officeDocument/2006/math" xmlns:v="urn:schemas-microsoft-com:vml" xmlns:wp14="http://schemas.microsoft.com/office/word/2010/wordprocessingDrawing" xmlns:wp="http://schemas.openxmlformats.org/drawingml/2006/wordprocessingDrawing" xmlns:w10="urn:schemas-microsoft-com:office:word" xmlns:w="http://schemas.openxmlformats.org/wordprocessingml/2006/main" xmlns:w14="http://schemas.microsoft.com/office/word/2010/wordml" xmlns:w15="http://schemas.microsoft.com/office/word/2012/wordml" xmlns:w16se="http://schemas.microsoft.com/office/word/2015/wordml/symex" xmlns:wpg="http://schemas.microsoft.com/office/word/2010/wordprocessingGroup" xmlns:wpi="http://schemas.microsoft.com/office/word/2010/wordprocessingInk" xmlns:wne="http://schemas.microsoft.com/office/word/2006/wordml" xmlns:wps="http://schemas.microsoft.com/office/word/2010/wordprocessingShape" mc:Ignorable="w14 w15 w16se wp14">
   <w:footnote w:type="separator" w:id="-1">
     <w:p>
       <w:pPr>
@@ -5605,7 +6541,7 @@
 </file>
 
 <file path=word/numbering.xml><?xml version="1.0" encoding="utf-8"?>
-<w:numbering xmlns:wpc="http://schemas.microsoft.com/office/word/2010/wordprocessingCanvas" xmlns:cx="http://schemas.microsoft.com/office/drawing/2014/chartex" xmlns:cx1="http://schemas.microsoft.com/office/drawing/2015/9/8/chartex" xmlns:cx2="http://schemas.microsoft.com/office/drawing/2015/10/21/chartex" xmlns:mc="http://schemas.openxmlformats.org/markup-compatibility/2006" xmlns:o="urn:schemas-microsoft-com:office:office" xmlns:r="http://schemas.openxmlformats.org/officeDocument/2006/relationships" xmlns:m="http://schemas.openxmlformats.org/officeDocument/2006/math" xmlns:v="urn:schemas-microsoft-com:vml" xmlns:wp14="http://schemas.microsoft.com/office/word/2010/wordprocessingDrawing" xmlns:wp="http://schemas.openxmlformats.org/drawingml/2006/wordprocessingDrawing" xmlns:w10="urn:schemas-microsoft-com:office:word" xmlns:w="http://schemas.openxmlformats.org/wordprocessingml/2006/main" xmlns:w14="http://schemas.microsoft.com/office/word/2010/wordml" xmlns:w15="http://schemas.microsoft.com/office/word/2012/wordml" xmlns:w16se="http://schemas.microsoft.com/office/word/2015/wordml/symex" xmlns:wpg="http://schemas.microsoft.com/office/word/2010/wordprocessingGroup" xmlns:wpi="http://schemas.microsoft.com/office/word/2010/wordprocessingInk" xmlns:wne="http://schemas.microsoft.com/office/word/2006/wordml" xmlns:wps="http://schemas.microsoft.com/office/word/2010/wordprocessingShape" mc:Ignorable="w14 w15 w16se wp14">
+<w:numbering xmlns:wpc="http://schemas.microsoft.com/office/word/2010/wordprocessingCanvas" xmlns:cx="http://schemas.microsoft.com/office/drawing/2014/chartex" xmlns:mc="http://schemas.openxmlformats.org/markup-compatibility/2006" xmlns:o="urn:schemas-microsoft-com:office:office" xmlns:r="http://schemas.openxmlformats.org/officeDocument/2006/relationships" xmlns:m="http://schemas.openxmlformats.org/officeDocument/2006/math" xmlns:v="urn:schemas-microsoft-com:vml" xmlns:wp14="http://schemas.microsoft.com/office/word/2010/wordprocessingDrawing" xmlns:wp="http://schemas.openxmlformats.org/drawingml/2006/wordprocessingDrawing" xmlns:w10="urn:schemas-microsoft-com:office:word" xmlns:w="http://schemas.openxmlformats.org/wordprocessingml/2006/main" xmlns:w14="http://schemas.microsoft.com/office/word/2010/wordml" xmlns:w15="http://schemas.microsoft.com/office/word/2012/wordml" xmlns:w16se="http://schemas.microsoft.com/office/word/2015/wordml/symex" xmlns:wpg="http://schemas.microsoft.com/office/word/2010/wordprocessingGroup" xmlns:wpi="http://schemas.microsoft.com/office/word/2010/wordprocessingInk" xmlns:wne="http://schemas.microsoft.com/office/word/2006/wordml" xmlns:wps="http://schemas.microsoft.com/office/word/2010/wordprocessingShape" mc:Ignorable="w14 w15 w16se wp14">
   <w:abstractNum w:abstractNumId="0" w15:restartNumberingAfterBreak="0">
     <w:nsid w:val="02413368"/>
     <w:multiLevelType w:val="hybridMultilevel"/>
@@ -7103,7 +8039,7 @@
       </w:pPr>
     </w:pPrDefault>
   </w:docDefaults>
-  <w:latentStyles w:defLockedState="0" w:defUIPriority="99" w:defSemiHidden="0" w:defUnhideWhenUsed="0" w:defQFormat="0" w:count="372">
+  <w:latentStyles w:defLockedState="0" w:defUIPriority="99" w:defSemiHidden="0" w:defUnhideWhenUsed="0" w:defQFormat="0" w:count="371">
     <w:lsdException w:name="Normal" w:uiPriority="0" w:qFormat="1"/>
     <w:lsdException w:name="heading 1" w:uiPriority="9" w:qFormat="1"/>
     <w:lsdException w:name="heading 2" w:semiHidden="1" w:uiPriority="9" w:unhideWhenUsed="1" w:qFormat="1"/>
@@ -7209,6 +8145,7 @@
     <w:lsdException w:name="HTML Sample" w:semiHidden="1" w:unhideWhenUsed="1"/>
     <w:lsdException w:name="HTML Typewriter" w:semiHidden="1" w:unhideWhenUsed="1"/>
     <w:lsdException w:name="HTML Variable" w:semiHidden="1" w:unhideWhenUsed="1"/>
+    <w:lsdException w:name="Normal Table" w:semiHidden="1" w:unhideWhenUsed="1"/>
     <w:lsdException w:name="annotation subject" w:semiHidden="1" w:unhideWhenUsed="1"/>
     <w:lsdException w:name="No List" w:semiHidden="1" w:unhideWhenUsed="1"/>
     <w:lsdException w:name="Outline List 1" w:semiHidden="1" w:unhideWhenUsed="1"/>
@@ -7255,8 +8192,10 @@
     <w:lsdException w:name="Table Subtle 2" w:semiHidden="1" w:unhideWhenUsed="1"/>
     <w:lsdException w:name="Table Web 1" w:semiHidden="1" w:unhideWhenUsed="1"/>
     <w:lsdException w:name="Table Web 2" w:semiHidden="1" w:unhideWhenUsed="1"/>
+    <w:lsdException w:name="Table Web 3" w:semiHidden="1" w:unhideWhenUsed="1"/>
     <w:lsdException w:name="Balloon Text" w:semiHidden="1" w:unhideWhenUsed="1"/>
     <w:lsdException w:name="Table Grid" w:uiPriority="59"/>
+    <w:lsdException w:name="Table Theme" w:semiHidden="1" w:unhideWhenUsed="1"/>
     <w:lsdException w:name="Placeholder Text" w:semiHidden="1"/>
     <w:lsdException w:name="No Spacing" w:uiPriority="1" w:qFormat="1"/>
     <w:lsdException w:name="Light Shading" w:uiPriority="60"/>
@@ -7472,7 +8411,6 @@
     <w:lsdException w:name="List Table 5 Dark Accent 6" w:uiPriority="50"/>
     <w:lsdException w:name="List Table 6 Colorful Accent 6" w:uiPriority="51"/>
     <w:lsdException w:name="List Table 7 Colorful Accent 6" w:uiPriority="52"/>
-    <w:lsdException w:name="Mention" w:semiHidden="1" w:unhideWhenUsed="1"/>
   </w:latentStyles>
   <w:style w:type="paragraph" w:default="1" w:styleId="Normal">
     <w:name w:val="Normal"/>
@@ -8111,7 +9049,7 @@
 </file>
 
 <file path=customXml/itemProps1.xml><?xml version="1.0" encoding="utf-8"?>
-<ds:datastoreItem xmlns:ds="http://schemas.openxmlformats.org/officeDocument/2006/customXml" ds:itemID="{F51E8F26-BC00-447B-BA1E-5D998B579177}">
+<ds:datastoreItem xmlns:ds="http://schemas.openxmlformats.org/officeDocument/2006/customXml" ds:itemID="{F635CF1A-4093-4896-8E30-1178BBF12480}">
   <ds:schemaRefs>
     <ds:schemaRef ds:uri="http://schemas.openxmlformats.org/officeDocument/2006/bibliography"/>
   </ds:schemaRefs>

</xml_diff>

<commit_message>
recuperation des test de collision
</commit_message>
<xml_diff>
--- a/Cadriciel/Tests_logiciels.docx
+++ b/Cadriciel/Tests_logiciels.docx
@@ -1,6 +1,6 @@
 
 <file path=word/document.xml><?xml version="1.0" encoding="utf-8"?>
-<w:document xmlns:wpc="http://schemas.microsoft.com/office/word/2010/wordprocessingCanvas" xmlns:cx="http://schemas.microsoft.com/office/drawing/2014/chartex" xmlns:cx1="http://schemas.microsoft.com/office/drawing/2015/9/8/chartex" xmlns:cx2="http://schemas.microsoft.com/office/drawing/2015/10/21/chartex" xmlns:mc="http://schemas.openxmlformats.org/markup-compatibility/2006" xmlns:o="urn:schemas-microsoft-com:office:office" xmlns:r="http://schemas.openxmlformats.org/officeDocument/2006/relationships" xmlns:m="http://schemas.openxmlformats.org/officeDocument/2006/math" xmlns:v="urn:schemas-microsoft-com:vml" xmlns:wp14="http://schemas.microsoft.com/office/word/2010/wordprocessingDrawing" xmlns:wp="http://schemas.openxmlformats.org/drawingml/2006/wordprocessingDrawing" xmlns:w10="urn:schemas-microsoft-com:office:word" xmlns:w="http://schemas.openxmlformats.org/wordprocessingml/2006/main" xmlns:w14="http://schemas.microsoft.com/office/word/2010/wordml" xmlns:w15="http://schemas.microsoft.com/office/word/2012/wordml" xmlns:w16se="http://schemas.microsoft.com/office/word/2015/wordml/symex" xmlns:wpg="http://schemas.microsoft.com/office/word/2010/wordprocessingGroup" xmlns:wpi="http://schemas.microsoft.com/office/word/2010/wordprocessingInk" xmlns:wne="http://schemas.microsoft.com/office/word/2006/wordml" xmlns:wps="http://schemas.microsoft.com/office/word/2010/wordprocessingShape" mc:Ignorable="w14 w15 w16se wp14">
+<w:document xmlns:wpc="http://schemas.microsoft.com/office/word/2010/wordprocessingCanvas" xmlns:cx="http://schemas.microsoft.com/office/drawing/2014/chartex" xmlns:mc="http://schemas.openxmlformats.org/markup-compatibility/2006" xmlns:o="urn:schemas-microsoft-com:office:office" xmlns:r="http://schemas.openxmlformats.org/officeDocument/2006/relationships" xmlns:m="http://schemas.openxmlformats.org/officeDocument/2006/math" xmlns:v="urn:schemas-microsoft-com:vml" xmlns:wp14="http://schemas.microsoft.com/office/word/2010/wordprocessingDrawing" xmlns:wp="http://schemas.openxmlformats.org/drawingml/2006/wordprocessingDrawing" xmlns:w10="urn:schemas-microsoft-com:office:word" xmlns:w="http://schemas.openxmlformats.org/wordprocessingml/2006/main" xmlns:w14="http://schemas.microsoft.com/office/word/2010/wordml" xmlns:w15="http://schemas.microsoft.com/office/word/2012/wordml" xmlns:w16se="http://schemas.microsoft.com/office/word/2015/wordml/symex" xmlns:wpg="http://schemas.microsoft.com/office/word/2010/wordprocessingGroup" xmlns:wpi="http://schemas.microsoft.com/office/word/2010/wordprocessingInk" xmlns:wne="http://schemas.microsoft.com/office/word/2006/wordml" xmlns:wps="http://schemas.microsoft.com/office/word/2010/wordprocessingShape" mc:Ignorable="w14 w15 w16se wp14">
   <w:body>
     <w:p>
       <w:pPr>
@@ -9,7 +9,7 @@
       <w:r>
         <w:rPr>
           <w:noProof/>
-          <w:lang w:val="en-US" w:bidi="ar-SA"/>
+          <w:lang w:eastAsia="fr-CA" w:bidi="ar-SA"/>
         </w:rPr>
         <w:drawing>
           <wp:inline distT="0" distB="0" distL="0" distR="0" wp14:anchorId="6E1A1177" wp14:editId="6E1A1178">
@@ -2271,7 +2271,6 @@
               <w:rPr>
                 <w:b/>
               </w:rPr>
-              <w:lastRenderedPageBreak/>
               <w:t>Cas de test</w:t>
             </w:r>
             <w:r>
@@ -2966,14 +2965,13 @@
               <w:rPr>
                 <w:b/>
               </w:rPr>
-              <w:lastRenderedPageBreak/>
               <w:t>Cas de test # 8</w:t>
             </w:r>
             <w:r>
               <w:rPr>
                 <w:b/>
               </w:rPr>
-              <w:t>, 9, 10</w:t>
+              <w:t>, 9</w:t>
             </w:r>
           </w:p>
         </w:tc>
@@ -3549,223 +3547,6 @@
             </w:r>
             <w:r>
               <w:t>mises à échelle</w:t>
-            </w:r>
-            <w:r>
-              <w:t xml:space="preserve">. </w:t>
-            </w:r>
-          </w:p>
-        </w:tc>
-      </w:tr>
-      <w:tr>
-        <w:tc>
-          <w:tcPr>
-            <w:tcW w:w="8780" w:type="dxa"/>
-            <w:gridSpan w:val="2"/>
-            <w:shd w:val="clear" w:color="auto" w:fill="BFBFBF" w:themeFill="background1" w:themeFillShade="BF"/>
-            <w:vAlign w:val="center"/>
-          </w:tcPr>
-          <w:p>
-            <w:pPr>
-              <w:jc w:val="left"/>
-              <w:rPr>
-                <w:b/>
-              </w:rPr>
-            </w:pPr>
-            <w:r>
-              <w:rPr>
-                <w:b/>
-              </w:rPr>
-              <w:t>Cas de test</w:t>
-            </w:r>
-            <w:r>
-              <w:rPr>
-                <w:b/>
-              </w:rPr>
-              <w:t xml:space="preserve"> # </w:t>
-            </w:r>
-            <w:r>
-              <w:rPr>
-                <w:b/>
-              </w:rPr>
-              <w:t>10</w:t>
-            </w:r>
-          </w:p>
-        </w:tc>
-      </w:tr>
-      <w:tr>
-        <w:tc>
-          <w:tcPr>
-            <w:tcW w:w="1809" w:type="dxa"/>
-            <w:shd w:val="clear" w:color="auto" w:fill="F2F2F2" w:themeFill="background1" w:themeFillShade="F2"/>
-          </w:tcPr>
-          <w:p>
-            <w:pPr>
-              <w:jc w:val="left"/>
-              <w:rPr>
-                <w:b/>
-              </w:rPr>
-            </w:pPr>
-            <w:r>
-              <w:rPr>
-                <w:b/>
-              </w:rPr>
-              <w:t>Méthode testée</w:t>
-            </w:r>
-          </w:p>
-        </w:tc>
-        <w:tc>
-          <w:tcPr>
-            <w:tcW w:w="6971" w:type="dxa"/>
-          </w:tcPr>
-          <w:p>
-            <w:pPr>
-              <w:spacing w:line="240" w:lineRule="auto"/>
-            </w:pPr>
-            <w:r>
-              <w:t>VisiteurCollision::</w:t>
-            </w:r>
-            <w:r>
-              <w:t>VisiterNoeudQuadrilatere</w:t>
-            </w:r>
-            <w:r>
-              <w:t xml:space="preserve"> (</w:t>
-            </w:r>
-            <w:r>
-              <w:t>testVisiterNoeudQuadrilatere</w:t>
-            </w:r>
-            <w:r>
-              <w:rPr>
-                <w:rFonts w:ascii="Consolas" w:eastAsiaTheme="minorHAnsi" w:hAnsi="Consolas" w:cs="Consolas"/>
-                <w:color w:val="000000"/>
-                <w:sz w:val="19"/>
-                <w:szCs w:val="19"/>
-                <w:lang w:bidi="ar-SA"/>
-              </w:rPr>
-              <w:t>)</w:t>
-            </w:r>
-          </w:p>
-        </w:tc>
-      </w:tr>
-      <w:tr>
-        <w:trPr>
-          <w:trHeight w:hRule="exact" w:val="57"/>
-        </w:trPr>
-        <w:tc>
-          <w:tcPr>
-            <w:tcW w:w="8780" w:type="dxa"/>
-            <w:gridSpan w:val="2"/>
-            <w:vAlign w:val="center"/>
-          </w:tcPr>
-          <w:p/>
-        </w:tc>
-      </w:tr>
-      <w:tr>
-        <w:tc>
-          <w:tcPr>
-            <w:tcW w:w="8780" w:type="dxa"/>
-            <w:gridSpan w:val="2"/>
-            <w:shd w:val="clear" w:color="auto" w:fill="F2F2F2" w:themeFill="background1" w:themeFillShade="F2"/>
-            <w:vAlign w:val="center"/>
-          </w:tcPr>
-          <w:p>
-            <w:pPr>
-              <w:jc w:val="left"/>
-              <w:rPr>
-                <w:b/>
-              </w:rPr>
-            </w:pPr>
-            <w:r>
-              <w:rPr>
-                <w:b/>
-              </w:rPr>
-              <w:t>Justification</w:t>
-            </w:r>
-          </w:p>
-        </w:tc>
-      </w:tr>
-      <w:tr>
-        <w:tc>
-          <w:tcPr>
-            <w:tcW w:w="8780" w:type="dxa"/>
-            <w:gridSpan w:val="2"/>
-            <w:vAlign w:val="center"/>
-          </w:tcPr>
-          <w:p>
-            <w:pPr>
-              <w:spacing w:line="240" w:lineRule="auto"/>
-              <w:jc w:val="left"/>
-            </w:pPr>
-            <w:r>
-              <w:t>Cette fonction est responsable de la détection des collision entre un objet circulaires et un autre rectangulaire (4 segments ; type rondelle/muret, rondelle/bonus, etc), vérifier des résultats corrects est primordiale pour la physique du jeu.</w:t>
-            </w:r>
-          </w:p>
-        </w:tc>
-      </w:tr>
-      <w:tr>
-        <w:trPr>
-          <w:trHeight w:hRule="exact" w:val="57"/>
-        </w:trPr>
-        <w:tc>
-          <w:tcPr>
-            <w:tcW w:w="8780" w:type="dxa"/>
-            <w:gridSpan w:val="2"/>
-            <w:vAlign w:val="center"/>
-          </w:tcPr>
-          <w:p>
-            <w:pPr>
-              <w:jc w:val="left"/>
-            </w:pPr>
-          </w:p>
-        </w:tc>
-      </w:tr>
-      <w:tr>
-        <w:tc>
-          <w:tcPr>
-            <w:tcW w:w="8780" w:type="dxa"/>
-            <w:gridSpan w:val="2"/>
-            <w:shd w:val="clear" w:color="auto" w:fill="F2F2F2" w:themeFill="background1" w:themeFillShade="F2"/>
-            <w:vAlign w:val="center"/>
-          </w:tcPr>
-          <w:p>
-            <w:pPr>
-              <w:jc w:val="left"/>
-              <w:rPr>
-                <w:b/>
-              </w:rPr>
-            </w:pPr>
-            <w:r>
-              <w:rPr>
-                <w:b/>
-              </w:rPr>
-              <w:t>Explication</w:t>
-            </w:r>
-            <w:r>
-              <w:rPr>
-                <w:b/>
-              </w:rPr>
-              <w:t xml:space="preserve"> du cas de test</w:t>
-            </w:r>
-          </w:p>
-        </w:tc>
-      </w:tr>
-      <w:tr>
-        <w:trPr>
-          <w:trHeight w:val="763"/>
-        </w:trPr>
-        <w:tc>
-          <w:tcPr>
-            <w:tcW w:w="8780" w:type="dxa"/>
-            <w:gridSpan w:val="2"/>
-          </w:tcPr>
-          <w:p>
-            <w:pPr>
-              <w:spacing w:line="240" w:lineRule="auto"/>
-            </w:pPr>
-            <w:r>
-              <w:t>On crait un objet bonus puis vérifie sa collision avec un objet fictif (le visiteur a seulement besoin d’une position et d’un rayon pour ce test), avec des position</w:t>
-            </w:r>
-            <w:r>
-              <w:t>s différentes</w:t>
             </w:r>
             <w:r>
               <w:t xml:space="preserve">. </w:t>
@@ -3814,8 +3595,7 @@
               <w:rPr>
                 <w:b/>
               </w:rPr>
-              <w:lastRenderedPageBreak/>
-              <w:t>Cas de test # 11,12, 13</w:t>
+              <w:t>Cas de test # 10,11, 12</w:t>
             </w:r>
           </w:p>
         </w:tc>
@@ -3986,7 +3766,7 @@
               <w:rPr>
                 <w:b/>
               </w:rPr>
-              <w:t>11</w:t>
+              <w:t>10</w:t>
             </w:r>
           </w:p>
         </w:tc>
@@ -4215,7 +3995,7 @@
               <w:rPr>
                 <w:b/>
               </w:rPr>
-              <w:t>12</w:t>
+              <w:t>11</w:t>
             </w:r>
           </w:p>
         </w:tc>
@@ -4426,19 +4206,13 @@
               <w:rPr>
                 <w:b/>
               </w:rPr>
-              <w:t>Cas de test</w:t>
-            </w:r>
-            <w:r>
-              <w:rPr>
-                <w:b/>
-              </w:rPr>
-              <w:t xml:space="preserve"> # </w:t>
-            </w:r>
-            <w:r>
-              <w:rPr>
-                <w:b/>
-              </w:rPr>
-              <w:t>13</w:t>
+              <w:t xml:space="preserve">Cas de test # </w:t>
+            </w:r>
+            <w:r>
+              <w:rPr>
+                <w:b/>
+              </w:rPr>
+              <w:t>12</w:t>
             </w:r>
           </w:p>
         </w:tc>
@@ -4482,17 +4256,14 @@
               <w:t>rotater</w:t>
             </w:r>
             <w:r>
-              <w:t xml:space="preserve"> (</w:t>
-            </w:r>
-            <w:r>
-              <w:t>test</w:t>
+              <w:t xml:space="preserve"> (test</w:t>
             </w:r>
             <w:r>
               <w:t>Rotater</w:t>
             </w:r>
             <w:r>
               <w:rPr>
-                <w:rFonts w:ascii="Consolas" w:eastAsiaTheme="minorHAnsi" w:hAnsi="Consolas" w:cs="Consolas"/>
+                <w:rFonts w:eastAsiaTheme="minorHAnsi" w:cs="Consolas"/>
                 <w:color w:val="000000"/>
                 <w:sz w:val="19"/>
                 <w:szCs w:val="19"/>
@@ -4600,13 +4371,7 @@
               <w:rPr>
                 <w:b/>
               </w:rPr>
-              <w:t>Explication</w:t>
-            </w:r>
-            <w:r>
-              <w:rPr>
-                <w:b/>
-              </w:rPr>
-              <w:t xml:space="preserve"> du cas de test</w:t>
+              <w:t>Explication du cas de test</w:t>
             </w:r>
           </w:p>
         </w:tc>
@@ -4642,6 +4407,8 @@
         <w:spacing w:after="200" w:line="276" w:lineRule="auto"/>
         <w:jc w:val="left"/>
       </w:pPr>
+      <w:bookmarkStart w:id="0" w:name="_GoBack"/>
+      <w:bookmarkEnd w:id="0"/>
     </w:p>
     <w:p>
       <w:pPr>
@@ -4678,20 +4445,13 @@
               <w:rPr>
                 <w:b/>
               </w:rPr>
-              <w:lastRenderedPageBreak/>
-              <w:t>Cas de test</w:t>
-            </w:r>
-            <w:r>
-              <w:rPr>
-                <w:b/>
-              </w:rPr>
-              <w:t xml:space="preserve"> # </w:t>
-            </w:r>
-            <w:r>
-              <w:rPr>
-                <w:b/>
-              </w:rPr>
-              <w:t>14</w:t>
+              <w:t xml:space="preserve">Cas de test # </w:t>
+            </w:r>
+            <w:r>
+              <w:rPr>
+                <w:b/>
+              </w:rPr>
+              <w:t>13</w:t>
             </w:r>
           </w:p>
         </w:tc>
@@ -4728,7 +4488,7 @@
             </w:pPr>
             <w:r>
               <w:rPr>
-                <w:rFonts w:ascii="Consolas" w:eastAsiaTheme="minorHAnsi" w:hAnsi="Consolas" w:cs="Consolas"/>
+                <w:rFonts w:eastAsiaTheme="minorHAnsi" w:cs="Consolas"/>
                 <w:color w:val="000000"/>
                 <w:sz w:val="19"/>
                 <w:szCs w:val="19"/>
@@ -4738,7 +4498,7 @@
             </w:r>
             <w:r>
               <w:rPr>
-                <w:rFonts w:ascii="Consolas" w:eastAsiaTheme="minorHAnsi" w:hAnsi="Consolas" w:cs="Consolas"/>
+                <w:rFonts w:eastAsiaTheme="minorHAnsi" w:cs="Consolas"/>
                 <w:color w:val="0000FF"/>
                 <w:sz w:val="19"/>
                 <w:szCs w:val="19"/>
@@ -4748,7 +4508,7 @@
             </w:r>
             <w:r>
               <w:rPr>
-                <w:rFonts w:ascii="Consolas" w:eastAsiaTheme="minorHAnsi" w:hAnsi="Consolas" w:cs="Consolas"/>
+                <w:rFonts w:eastAsiaTheme="minorHAnsi" w:cs="Consolas"/>
                 <w:color w:val="000000"/>
                 <w:sz w:val="19"/>
                 <w:szCs w:val="19"/>
@@ -4758,7 +4518,7 @@
             </w:r>
             <w:r>
               <w:rPr>
-                <w:rFonts w:ascii="Consolas" w:eastAsiaTheme="minorHAnsi" w:hAnsi="Consolas" w:cs="Consolas"/>
+                <w:rFonts w:eastAsiaTheme="minorHAnsi" w:cs="Consolas"/>
                 <w:color w:val="808080"/>
                 <w:sz w:val="19"/>
                 <w:szCs w:val="19"/>
@@ -4768,7 +4528,7 @@
             </w:r>
             <w:r>
               <w:rPr>
-                <w:rFonts w:ascii="Consolas" w:eastAsiaTheme="minorHAnsi" w:hAnsi="Consolas" w:cs="Consolas"/>
+                <w:rFonts w:eastAsiaTheme="minorHAnsi" w:cs="Consolas"/>
                 <w:color w:val="000000"/>
                 <w:sz w:val="19"/>
                 <w:szCs w:val="19"/>
@@ -4778,7 +4538,7 @@
             </w:r>
             <w:r>
               <w:rPr>
-                <w:rFonts w:ascii="Consolas" w:eastAsiaTheme="minorHAnsi" w:hAnsi="Consolas" w:cs="Consolas"/>
+                <w:rFonts w:eastAsiaTheme="minorHAnsi" w:cs="Consolas"/>
                 <w:color w:val="0000FF"/>
                 <w:sz w:val="19"/>
                 <w:szCs w:val="19"/>
@@ -4788,7 +4548,7 @@
             </w:r>
             <w:r>
               <w:rPr>
-                <w:rFonts w:ascii="Consolas" w:eastAsiaTheme="minorHAnsi" w:hAnsi="Consolas" w:cs="Consolas"/>
+                <w:rFonts w:eastAsiaTheme="minorHAnsi" w:cs="Consolas"/>
                 <w:color w:val="000000"/>
                 <w:sz w:val="19"/>
                 <w:szCs w:val="19"/>
@@ -4798,7 +4558,7 @@
             </w:r>
             <w:r>
               <w:rPr>
-                <w:rFonts w:ascii="Consolas" w:eastAsiaTheme="minorHAnsi" w:hAnsi="Consolas" w:cs="Consolas"/>
+                <w:rFonts w:eastAsiaTheme="minorHAnsi" w:cs="Consolas"/>
                 <w:color w:val="808080"/>
                 <w:sz w:val="19"/>
                 <w:szCs w:val="19"/>
@@ -4808,7 +4568,7 @@
             </w:r>
             <w:r>
               <w:rPr>
-                <w:rFonts w:ascii="Consolas" w:eastAsiaTheme="minorHAnsi" w:hAnsi="Consolas" w:cs="Consolas"/>
+                <w:rFonts w:eastAsiaTheme="minorHAnsi" w:cs="Consolas"/>
                 <w:color w:val="000000"/>
                 <w:sz w:val="19"/>
                 <w:szCs w:val="19"/>
@@ -4910,13 +4670,7 @@
               <w:rPr>
                 <w:b/>
               </w:rPr>
-              <w:t>Explication</w:t>
-            </w:r>
-            <w:r>
-              <w:rPr>
-                <w:b/>
-              </w:rPr>
-              <w:t xml:space="preserve"> du cas de test</w:t>
+              <w:t>Explication du cas de test</w:t>
             </w:r>
           </w:p>
         </w:tc>
@@ -4956,25 +4710,13 @@
               <w:rPr>
                 <w:b/>
               </w:rPr>
-              <w:t>C</w:t>
-            </w:r>
-            <w:r>
-              <w:rPr>
-                <w:b/>
-              </w:rPr>
-              <w:t>as de test</w:t>
-            </w:r>
-            <w:r>
-              <w:rPr>
-                <w:b/>
-              </w:rPr>
-              <w:t xml:space="preserve"> # </w:t>
-            </w:r>
-            <w:r>
-              <w:rPr>
-                <w:b/>
-              </w:rPr>
-              <w:t>15</w:t>
+              <w:t xml:space="preserve">Cas de test # </w:t>
+            </w:r>
+            <w:r>
+              <w:rPr>
+                <w:b/>
+              </w:rPr>
+              <w:t>14</w:t>
             </w:r>
           </w:p>
         </w:tc>
@@ -5014,7 +4756,7 @@
             </w:pPr>
             <w:r>
               <w:rPr>
-                <w:rFonts w:ascii="Consolas" w:eastAsiaTheme="minorHAnsi" w:hAnsi="Consolas" w:cs="Consolas"/>
+                <w:rFonts w:eastAsiaTheme="minorHAnsi" w:cs="Consolas"/>
                 <w:color w:val="2B91AF"/>
                 <w:sz w:val="19"/>
                 <w:szCs w:val="19"/>
@@ -5024,7 +4766,7 @@
             </w:r>
             <w:r>
               <w:rPr>
-                <w:rFonts w:ascii="Consolas" w:eastAsiaTheme="minorHAnsi" w:hAnsi="Consolas" w:cs="Consolas"/>
+                <w:rFonts w:eastAsiaTheme="minorHAnsi" w:cs="Consolas"/>
                 <w:color w:val="000000"/>
                 <w:sz w:val="19"/>
                 <w:szCs w:val="19"/>
@@ -5034,7 +4776,7 @@
             </w:r>
             <w:r>
               <w:rPr>
-                <w:rFonts w:ascii="Consolas" w:eastAsiaTheme="minorHAnsi" w:hAnsi="Consolas" w:cs="Consolas"/>
+                <w:rFonts w:eastAsiaTheme="minorHAnsi" w:cs="Consolas"/>
                 <w:color w:val="808080"/>
                 <w:sz w:val="19"/>
                 <w:szCs w:val="19"/>
@@ -5044,7 +4786,7 @@
             </w:r>
             <w:r>
               <w:rPr>
-                <w:rFonts w:ascii="Consolas" w:eastAsiaTheme="minorHAnsi" w:hAnsi="Consolas" w:cs="Consolas"/>
+                <w:rFonts w:eastAsiaTheme="minorHAnsi" w:cs="Consolas"/>
                 <w:color w:val="000000"/>
                 <w:sz w:val="19"/>
                 <w:szCs w:val="19"/>
@@ -5054,7 +4796,7 @@
             </w:r>
             <w:r>
               <w:rPr>
-                <w:rFonts w:ascii="Consolas" w:eastAsiaTheme="minorHAnsi" w:hAnsi="Consolas" w:cs="Consolas"/>
+                <w:rFonts w:eastAsiaTheme="minorHAnsi" w:cs="Consolas"/>
                 <w:color w:val="808080"/>
                 <w:sz w:val="19"/>
                 <w:szCs w:val="19"/>
@@ -5064,7 +4806,7 @@
             </w:r>
             <w:r>
               <w:rPr>
-                <w:rFonts w:ascii="Consolas" w:eastAsiaTheme="minorHAnsi" w:hAnsi="Consolas" w:cs="Consolas"/>
+                <w:rFonts w:eastAsiaTheme="minorHAnsi" w:cs="Consolas"/>
                 <w:color w:val="000000"/>
                 <w:sz w:val="19"/>
                 <w:szCs w:val="19"/>
@@ -5074,7 +4816,7 @@
             </w:r>
             <w:r>
               <w:rPr>
-                <w:rFonts w:ascii="Consolas" w:eastAsiaTheme="minorHAnsi" w:hAnsi="Consolas" w:cs="Consolas"/>
+                <w:rFonts w:eastAsiaTheme="minorHAnsi" w:cs="Consolas"/>
                 <w:color w:val="808080"/>
                 <w:sz w:val="19"/>
                 <w:szCs w:val="19"/>
@@ -5084,7 +4826,7 @@
             </w:r>
             <w:r>
               <w:rPr>
-                <w:rFonts w:ascii="Consolas" w:eastAsiaTheme="minorHAnsi" w:hAnsi="Consolas" w:cs="Consolas"/>
+                <w:rFonts w:eastAsiaTheme="minorHAnsi" w:cs="Consolas"/>
                 <w:color w:val="000000"/>
                 <w:sz w:val="19"/>
                 <w:szCs w:val="19"/>
@@ -5192,13 +4934,7 @@
               <w:rPr>
                 <w:b/>
               </w:rPr>
-              <w:t>Explication</w:t>
-            </w:r>
-            <w:r>
-              <w:rPr>
-                <w:b/>
-              </w:rPr>
-              <w:t xml:space="preserve"> du cas de test</w:t>
+              <w:t>Explication du cas de test</w:t>
             </w:r>
           </w:p>
         </w:tc>
@@ -5218,7 +4954,7 @@
             </w:r>
             <w:r>
               <w:rPr>
-                <w:rFonts w:ascii="Consolas" w:eastAsiaTheme="minorHAnsi" w:hAnsi="Consolas" w:cs="Consolas"/>
+                <w:rFonts w:eastAsiaTheme="minorHAnsi" w:cs="Consolas"/>
                 <w:color w:val="000000"/>
                 <w:sz w:val="19"/>
                 <w:szCs w:val="19"/>
@@ -5248,19 +4984,13 @@
               <w:rPr>
                 <w:b/>
               </w:rPr>
-              <w:t>Cas de test</w:t>
-            </w:r>
-            <w:r>
-              <w:rPr>
-                <w:b/>
-              </w:rPr>
-              <w:t xml:space="preserve"> # </w:t>
-            </w:r>
-            <w:r>
-              <w:rPr>
-                <w:b/>
-              </w:rPr>
-              <w:t>16</w:t>
+              <w:t xml:space="preserve">Cas de test # </w:t>
+            </w:r>
+            <w:r>
+              <w:rPr>
+                <w:b/>
+              </w:rPr>
+              <w:t>15</w:t>
             </w:r>
           </w:p>
         </w:tc>
@@ -5297,7 +5027,7 @@
             </w:pPr>
             <w:r>
               <w:rPr>
-                <w:rFonts w:ascii="Consolas" w:eastAsiaTheme="minorHAnsi" w:hAnsi="Consolas" w:cs="Consolas"/>
+                <w:rFonts w:eastAsiaTheme="minorHAnsi" w:cs="Consolas"/>
                 <w:color w:val="2B91AF"/>
                 <w:sz w:val="19"/>
                 <w:szCs w:val="19"/>
@@ -5307,7 +5037,7 @@
             </w:r>
             <w:r>
               <w:rPr>
-                <w:rFonts w:ascii="Consolas" w:eastAsiaTheme="minorHAnsi" w:hAnsi="Consolas" w:cs="Consolas"/>
+                <w:rFonts w:eastAsiaTheme="minorHAnsi" w:cs="Consolas"/>
                 <w:color w:val="000000"/>
                 <w:sz w:val="19"/>
                 <w:szCs w:val="19"/>
@@ -5317,7 +5047,7 @@
             </w:r>
             <w:r>
               <w:rPr>
-                <w:rFonts w:ascii="Consolas" w:eastAsiaTheme="minorHAnsi" w:hAnsi="Consolas" w:cs="Consolas"/>
+                <w:rFonts w:eastAsiaTheme="minorHAnsi" w:cs="Consolas"/>
                 <w:color w:val="808080"/>
                 <w:sz w:val="19"/>
                 <w:szCs w:val="19"/>
@@ -5327,7 +5057,7 @@
             </w:r>
             <w:r>
               <w:rPr>
-                <w:rFonts w:ascii="Consolas" w:eastAsiaTheme="minorHAnsi" w:hAnsi="Consolas" w:cs="Consolas"/>
+                <w:rFonts w:eastAsiaTheme="minorHAnsi" w:cs="Consolas"/>
                 <w:color w:val="000000"/>
                 <w:sz w:val="19"/>
                 <w:szCs w:val="19"/>
@@ -5337,7 +5067,7 @@
             </w:r>
             <w:r>
               <w:rPr>
-                <w:rFonts w:ascii="Consolas" w:eastAsiaTheme="minorHAnsi" w:hAnsi="Consolas" w:cs="Consolas"/>
+                <w:rFonts w:eastAsiaTheme="minorHAnsi" w:cs="Consolas"/>
                 <w:color w:val="808080"/>
                 <w:sz w:val="19"/>
                 <w:szCs w:val="19"/>
@@ -5347,7 +5077,7 @@
             </w:r>
             <w:r>
               <w:rPr>
-                <w:rFonts w:ascii="Consolas" w:eastAsiaTheme="minorHAnsi" w:hAnsi="Consolas" w:cs="Consolas"/>
+                <w:rFonts w:eastAsiaTheme="minorHAnsi" w:cs="Consolas"/>
                 <w:color w:val="000000"/>
                 <w:sz w:val="19"/>
                 <w:szCs w:val="19"/>
@@ -5449,34 +5179,27 @@
               <w:rPr>
                 <w:b/>
               </w:rPr>
-              <w:t>Explication</w:t>
-            </w:r>
-            <w:r>
-              <w:rPr>
-                <w:b/>
-              </w:rPr>
-              <w:t xml:space="preserve"> du cas de test</w:t>
-            </w:r>
-          </w:p>
-        </w:tc>
-      </w:tr>
-      <w:tr>
-        <w:tc>
-          <w:tcPr>
-            <w:tcW w:w="8780" w:type="dxa"/>
-            <w:gridSpan w:val="2"/>
-          </w:tcPr>
-          <w:p>
-            <w:pPr>
-              <w:spacing w:line="240" w:lineRule="auto"/>
-            </w:pPr>
-            <w:bookmarkStart w:id="0" w:name="_GoBack" w:colFirst="0" w:colLast="0"/>
+              <w:t>Explication du cas de test</w:t>
+            </w:r>
+          </w:p>
+        </w:tc>
+      </w:tr>
+      <w:tr>
+        <w:tc>
+          <w:tcPr>
+            <w:tcW w:w="8780" w:type="dxa"/>
+            <w:gridSpan w:val="2"/>
+          </w:tcPr>
+          <w:p>
+            <w:pPr>
+              <w:spacing w:line="240" w:lineRule="auto"/>
+            </w:pPr>
             <w:r>
               <w:t xml:space="preserve">Ici on teste le bon fonctionnement de déplacement de la caméra orthogonale selon l’axe XY. Donc, on assigne une nouvelle position à la caméra selon Z à travers cette méthode. Ensuite, on utilise </w:t>
             </w:r>
             <w:r>
               <w:rPr>
-                <w:rFonts w:ascii="Consolas" w:eastAsiaTheme="minorHAnsi" w:hAnsi="Consolas" w:cs="Consolas"/>
+                <w:rFonts w:eastAsiaTheme="minorHAnsi" w:cs="Consolas"/>
                 <w:color w:val="000000"/>
                 <w:sz w:val="19"/>
                 <w:szCs w:val="19"/>
@@ -5487,7 +5210,6 @@
           </w:p>
         </w:tc>
       </w:tr>
-      <w:bookmarkEnd w:id="0"/>
     </w:tbl>
     <w:p>
       <w:pPr>
@@ -5508,7 +5230,7 @@
 </file>
 
 <file path=word/endnotes.xml><?xml version="1.0" encoding="utf-8"?>
-<w:endnotes xmlns:wpc="http://schemas.microsoft.com/office/word/2010/wordprocessingCanvas" xmlns:cx="http://schemas.microsoft.com/office/drawing/2014/chartex" xmlns:cx1="http://schemas.microsoft.com/office/drawing/2015/9/8/chartex" xmlns:cx2="http://schemas.microsoft.com/office/drawing/2015/10/21/chartex" xmlns:mc="http://schemas.openxmlformats.org/markup-compatibility/2006" xmlns:o="urn:schemas-microsoft-com:office:office" xmlns:r="http://schemas.openxmlformats.org/officeDocument/2006/relationships" xmlns:m="http://schemas.openxmlformats.org/officeDocument/2006/math" xmlns:v="urn:schemas-microsoft-com:vml" xmlns:wp14="http://schemas.microsoft.com/office/word/2010/wordprocessingDrawing" xmlns:wp="http://schemas.openxmlformats.org/drawingml/2006/wordprocessingDrawing" xmlns:w10="urn:schemas-microsoft-com:office:word" xmlns:w="http://schemas.openxmlformats.org/wordprocessingml/2006/main" xmlns:w14="http://schemas.microsoft.com/office/word/2010/wordml" xmlns:w15="http://schemas.microsoft.com/office/word/2012/wordml" xmlns:w16se="http://schemas.microsoft.com/office/word/2015/wordml/symex" xmlns:wpg="http://schemas.microsoft.com/office/word/2010/wordprocessingGroup" xmlns:wpi="http://schemas.microsoft.com/office/word/2010/wordprocessingInk" xmlns:wne="http://schemas.microsoft.com/office/word/2006/wordml" xmlns:wps="http://schemas.microsoft.com/office/word/2010/wordprocessingShape" mc:Ignorable="w14 w15 w16se wp14">
+<w:endnotes xmlns:wpc="http://schemas.microsoft.com/office/word/2010/wordprocessingCanvas" xmlns:cx="http://schemas.microsoft.com/office/drawing/2014/chartex" xmlns:mc="http://schemas.openxmlformats.org/markup-compatibility/2006" xmlns:o="urn:schemas-microsoft-com:office:office" xmlns:r="http://schemas.openxmlformats.org/officeDocument/2006/relationships" xmlns:m="http://schemas.openxmlformats.org/officeDocument/2006/math" xmlns:v="urn:schemas-microsoft-com:vml" xmlns:wp14="http://schemas.microsoft.com/office/word/2010/wordprocessingDrawing" xmlns:wp="http://schemas.openxmlformats.org/drawingml/2006/wordprocessingDrawing" xmlns:w10="urn:schemas-microsoft-com:office:word" xmlns:w="http://schemas.openxmlformats.org/wordprocessingml/2006/main" xmlns:w14="http://schemas.microsoft.com/office/word/2010/wordml" xmlns:w15="http://schemas.microsoft.com/office/word/2012/wordml" xmlns:w16se="http://schemas.microsoft.com/office/word/2015/wordml/symex" xmlns:wpg="http://schemas.microsoft.com/office/word/2010/wordprocessingGroup" xmlns:wpi="http://schemas.microsoft.com/office/word/2010/wordprocessingInk" xmlns:wne="http://schemas.microsoft.com/office/word/2006/wordml" xmlns:wps="http://schemas.microsoft.com/office/word/2010/wordprocessingShape" mc:Ignorable="w14 w15 w16se wp14">
   <w:endnote w:type="separator" w:id="-1">
     <w:p>
       <w:pPr>
@@ -5533,7 +5255,7 @@
 </file>
 
 <file path=word/footer1.xml><?xml version="1.0" encoding="utf-8"?>
-<w:ftr xmlns:wpc="http://schemas.microsoft.com/office/word/2010/wordprocessingCanvas" xmlns:cx="http://schemas.microsoft.com/office/drawing/2014/chartex" xmlns:cx1="http://schemas.microsoft.com/office/drawing/2015/9/8/chartex" xmlns:cx2="http://schemas.microsoft.com/office/drawing/2015/10/21/chartex" xmlns:mc="http://schemas.openxmlformats.org/markup-compatibility/2006" xmlns:o="urn:schemas-microsoft-com:office:office" xmlns:r="http://schemas.openxmlformats.org/officeDocument/2006/relationships" xmlns:m="http://schemas.openxmlformats.org/officeDocument/2006/math" xmlns:v="urn:schemas-microsoft-com:vml" xmlns:wp14="http://schemas.microsoft.com/office/word/2010/wordprocessingDrawing" xmlns:wp="http://schemas.openxmlformats.org/drawingml/2006/wordprocessingDrawing" xmlns:w10="urn:schemas-microsoft-com:office:word" xmlns:w="http://schemas.openxmlformats.org/wordprocessingml/2006/main" xmlns:w14="http://schemas.microsoft.com/office/word/2010/wordml" xmlns:w15="http://schemas.microsoft.com/office/word/2012/wordml" xmlns:w16se="http://schemas.microsoft.com/office/word/2015/wordml/symex" xmlns:wpg="http://schemas.microsoft.com/office/word/2010/wordprocessingGroup" xmlns:wpi="http://schemas.microsoft.com/office/word/2010/wordprocessingInk" xmlns:wne="http://schemas.microsoft.com/office/word/2006/wordml" xmlns:wps="http://schemas.microsoft.com/office/word/2010/wordprocessingShape" mc:Ignorable="w14 w15 w16se wp14">
+<w:ftr xmlns:wpc="http://schemas.microsoft.com/office/word/2010/wordprocessingCanvas" xmlns:cx="http://schemas.microsoft.com/office/drawing/2014/chartex" xmlns:mc="http://schemas.openxmlformats.org/markup-compatibility/2006" xmlns:o="urn:schemas-microsoft-com:office:office" xmlns:r="http://schemas.openxmlformats.org/officeDocument/2006/relationships" xmlns:m="http://schemas.openxmlformats.org/officeDocument/2006/math" xmlns:v="urn:schemas-microsoft-com:vml" xmlns:wp14="http://schemas.microsoft.com/office/word/2010/wordprocessingDrawing" xmlns:wp="http://schemas.openxmlformats.org/drawingml/2006/wordprocessingDrawing" xmlns:w10="urn:schemas-microsoft-com:office:word" xmlns:w="http://schemas.openxmlformats.org/wordprocessingml/2006/main" xmlns:w14="http://schemas.microsoft.com/office/word/2010/wordml" xmlns:w15="http://schemas.microsoft.com/office/word/2012/wordml" xmlns:w16se="http://schemas.microsoft.com/office/word/2015/wordml/symex" xmlns:wpg="http://schemas.microsoft.com/office/word/2010/wordprocessingGroup" xmlns:wpi="http://schemas.microsoft.com/office/word/2010/wordprocessingInk" xmlns:wne="http://schemas.microsoft.com/office/word/2006/wordml" xmlns:wps="http://schemas.microsoft.com/office/word/2010/wordprocessingShape" mc:Ignorable="w14 w15 w16se wp14">
   <w:sdt>
     <w:sdtPr>
       <w:id w:val="-170178074"/>
@@ -5563,7 +5285,7 @@
             <w:noProof/>
             <w:lang w:val="fr-FR"/>
           </w:rPr>
-          <w:t>6</w:t>
+          <w:t>7</w:t>
         </w:r>
         <w:r>
           <w:fldChar w:fldCharType="end"/>
@@ -5580,7 +5302,7 @@
 </file>
 
 <file path=word/footnotes.xml><?xml version="1.0" encoding="utf-8"?>
-<w:footnotes xmlns:wpc="http://schemas.microsoft.com/office/word/2010/wordprocessingCanvas" xmlns:cx="http://schemas.microsoft.com/office/drawing/2014/chartex" xmlns:cx1="http://schemas.microsoft.com/office/drawing/2015/9/8/chartex" xmlns:cx2="http://schemas.microsoft.com/office/drawing/2015/10/21/chartex" xmlns:mc="http://schemas.openxmlformats.org/markup-compatibility/2006" xmlns:o="urn:schemas-microsoft-com:office:office" xmlns:r="http://schemas.openxmlformats.org/officeDocument/2006/relationships" xmlns:m="http://schemas.openxmlformats.org/officeDocument/2006/math" xmlns:v="urn:schemas-microsoft-com:vml" xmlns:wp14="http://schemas.microsoft.com/office/word/2010/wordprocessingDrawing" xmlns:wp="http://schemas.openxmlformats.org/drawingml/2006/wordprocessingDrawing" xmlns:w10="urn:schemas-microsoft-com:office:word" xmlns:w="http://schemas.openxmlformats.org/wordprocessingml/2006/main" xmlns:w14="http://schemas.microsoft.com/office/word/2010/wordml" xmlns:w15="http://schemas.microsoft.com/office/word/2012/wordml" xmlns:w16se="http://schemas.microsoft.com/office/word/2015/wordml/symex" xmlns:wpg="http://schemas.microsoft.com/office/word/2010/wordprocessingGroup" xmlns:wpi="http://schemas.microsoft.com/office/word/2010/wordprocessingInk" xmlns:wne="http://schemas.microsoft.com/office/word/2006/wordml" xmlns:wps="http://schemas.microsoft.com/office/word/2010/wordprocessingShape" mc:Ignorable="w14 w15 w16se wp14">
+<w:footnotes xmlns:wpc="http://schemas.microsoft.com/office/word/2010/wordprocessingCanvas" xmlns:cx="http://schemas.microsoft.com/office/drawing/2014/chartex" xmlns:mc="http://schemas.openxmlformats.org/markup-compatibility/2006" xmlns:o="urn:schemas-microsoft-com:office:office" xmlns:r="http://schemas.openxmlformats.org/officeDocument/2006/relationships" xmlns:m="http://schemas.openxmlformats.org/officeDocument/2006/math" xmlns:v="urn:schemas-microsoft-com:vml" xmlns:wp14="http://schemas.microsoft.com/office/word/2010/wordprocessingDrawing" xmlns:wp="http://schemas.openxmlformats.org/drawingml/2006/wordprocessingDrawing" xmlns:w10="urn:schemas-microsoft-com:office:word" xmlns:w="http://schemas.openxmlformats.org/wordprocessingml/2006/main" xmlns:w14="http://schemas.microsoft.com/office/word/2010/wordml" xmlns:w15="http://schemas.microsoft.com/office/word/2012/wordml" xmlns:w16se="http://schemas.microsoft.com/office/word/2015/wordml/symex" xmlns:wpg="http://schemas.microsoft.com/office/word/2010/wordprocessingGroup" xmlns:wpi="http://schemas.microsoft.com/office/word/2010/wordprocessingInk" xmlns:wne="http://schemas.microsoft.com/office/word/2006/wordml" xmlns:wps="http://schemas.microsoft.com/office/word/2010/wordprocessingShape" mc:Ignorable="w14 w15 w16se wp14">
   <w:footnote w:type="separator" w:id="-1">
     <w:p>
       <w:pPr>
@@ -5605,7 +5327,7 @@
 </file>
 
 <file path=word/numbering.xml><?xml version="1.0" encoding="utf-8"?>
-<w:numbering xmlns:wpc="http://schemas.microsoft.com/office/word/2010/wordprocessingCanvas" xmlns:cx="http://schemas.microsoft.com/office/drawing/2014/chartex" xmlns:cx1="http://schemas.microsoft.com/office/drawing/2015/9/8/chartex" xmlns:cx2="http://schemas.microsoft.com/office/drawing/2015/10/21/chartex" xmlns:mc="http://schemas.openxmlformats.org/markup-compatibility/2006" xmlns:o="urn:schemas-microsoft-com:office:office" xmlns:r="http://schemas.openxmlformats.org/officeDocument/2006/relationships" xmlns:m="http://schemas.openxmlformats.org/officeDocument/2006/math" xmlns:v="urn:schemas-microsoft-com:vml" xmlns:wp14="http://schemas.microsoft.com/office/word/2010/wordprocessingDrawing" xmlns:wp="http://schemas.openxmlformats.org/drawingml/2006/wordprocessingDrawing" xmlns:w10="urn:schemas-microsoft-com:office:word" xmlns:w="http://schemas.openxmlformats.org/wordprocessingml/2006/main" xmlns:w14="http://schemas.microsoft.com/office/word/2010/wordml" xmlns:w15="http://schemas.microsoft.com/office/word/2012/wordml" xmlns:w16se="http://schemas.microsoft.com/office/word/2015/wordml/symex" xmlns:wpg="http://schemas.microsoft.com/office/word/2010/wordprocessingGroup" xmlns:wpi="http://schemas.microsoft.com/office/word/2010/wordprocessingInk" xmlns:wne="http://schemas.microsoft.com/office/word/2006/wordml" xmlns:wps="http://schemas.microsoft.com/office/word/2010/wordprocessingShape" mc:Ignorable="w14 w15 w16se wp14">
+<w:numbering xmlns:wpc="http://schemas.microsoft.com/office/word/2010/wordprocessingCanvas" xmlns:cx="http://schemas.microsoft.com/office/drawing/2014/chartex" xmlns:mc="http://schemas.openxmlformats.org/markup-compatibility/2006" xmlns:o="urn:schemas-microsoft-com:office:office" xmlns:r="http://schemas.openxmlformats.org/officeDocument/2006/relationships" xmlns:m="http://schemas.openxmlformats.org/officeDocument/2006/math" xmlns:v="urn:schemas-microsoft-com:vml" xmlns:wp14="http://schemas.microsoft.com/office/word/2010/wordprocessingDrawing" xmlns:wp="http://schemas.openxmlformats.org/drawingml/2006/wordprocessingDrawing" xmlns:w10="urn:schemas-microsoft-com:office:word" xmlns:w="http://schemas.openxmlformats.org/wordprocessingml/2006/main" xmlns:w14="http://schemas.microsoft.com/office/word/2010/wordml" xmlns:w15="http://schemas.microsoft.com/office/word/2012/wordml" xmlns:w16se="http://schemas.microsoft.com/office/word/2015/wordml/symex" xmlns:wpg="http://schemas.microsoft.com/office/word/2010/wordprocessingGroup" xmlns:wpi="http://schemas.microsoft.com/office/word/2010/wordprocessingInk" xmlns:wne="http://schemas.microsoft.com/office/word/2006/wordml" xmlns:wps="http://schemas.microsoft.com/office/word/2010/wordprocessingShape" mc:Ignorable="w14 w15 w16se wp14">
   <w:abstractNum w:abstractNumId="0" w15:restartNumberingAfterBreak="0">
     <w:nsid w:val="02413368"/>
     <w:multiLevelType w:val="hybridMultilevel"/>
@@ -7103,7 +6825,7 @@
       </w:pPr>
     </w:pPrDefault>
   </w:docDefaults>
-  <w:latentStyles w:defLockedState="0" w:defUIPriority="99" w:defSemiHidden="0" w:defUnhideWhenUsed="0" w:defQFormat="0" w:count="372">
+  <w:latentStyles w:defLockedState="0" w:defUIPriority="99" w:defSemiHidden="0" w:defUnhideWhenUsed="0" w:defQFormat="0" w:count="371">
     <w:lsdException w:name="Normal" w:uiPriority="0" w:qFormat="1"/>
     <w:lsdException w:name="heading 1" w:uiPriority="9" w:qFormat="1"/>
     <w:lsdException w:name="heading 2" w:semiHidden="1" w:uiPriority="9" w:unhideWhenUsed="1" w:qFormat="1"/>
@@ -7209,6 +6931,7 @@
     <w:lsdException w:name="HTML Sample" w:semiHidden="1" w:unhideWhenUsed="1"/>
     <w:lsdException w:name="HTML Typewriter" w:semiHidden="1" w:unhideWhenUsed="1"/>
     <w:lsdException w:name="HTML Variable" w:semiHidden="1" w:unhideWhenUsed="1"/>
+    <w:lsdException w:name="Normal Table" w:semiHidden="1" w:unhideWhenUsed="1"/>
     <w:lsdException w:name="annotation subject" w:semiHidden="1" w:unhideWhenUsed="1"/>
     <w:lsdException w:name="No List" w:semiHidden="1" w:unhideWhenUsed="1"/>
     <w:lsdException w:name="Outline List 1" w:semiHidden="1" w:unhideWhenUsed="1"/>
@@ -7255,8 +6978,10 @@
     <w:lsdException w:name="Table Subtle 2" w:semiHidden="1" w:unhideWhenUsed="1"/>
     <w:lsdException w:name="Table Web 1" w:semiHidden="1" w:unhideWhenUsed="1"/>
     <w:lsdException w:name="Table Web 2" w:semiHidden="1" w:unhideWhenUsed="1"/>
+    <w:lsdException w:name="Table Web 3" w:semiHidden="1" w:unhideWhenUsed="1"/>
     <w:lsdException w:name="Balloon Text" w:semiHidden="1" w:unhideWhenUsed="1"/>
     <w:lsdException w:name="Table Grid" w:uiPriority="59"/>
+    <w:lsdException w:name="Table Theme" w:semiHidden="1" w:unhideWhenUsed="1"/>
     <w:lsdException w:name="Placeholder Text" w:semiHidden="1"/>
     <w:lsdException w:name="No Spacing" w:uiPriority="1" w:qFormat="1"/>
     <w:lsdException w:name="Light Shading" w:uiPriority="60"/>
@@ -7472,7 +7197,6 @@
     <w:lsdException w:name="List Table 5 Dark Accent 6" w:uiPriority="50"/>
     <w:lsdException w:name="List Table 6 Colorful Accent 6" w:uiPriority="51"/>
     <w:lsdException w:name="List Table 7 Colorful Accent 6" w:uiPriority="52"/>
-    <w:lsdException w:name="Mention" w:semiHidden="1" w:unhideWhenUsed="1"/>
   </w:latentStyles>
   <w:style w:type="paragraph" w:default="1" w:styleId="Normal">
     <w:name w:val="Normal"/>
@@ -8111,7 +7835,7 @@
 </file>
 
 <file path=customXml/itemProps1.xml><?xml version="1.0" encoding="utf-8"?>
-<ds:datastoreItem xmlns:ds="http://schemas.openxmlformats.org/officeDocument/2006/customXml" ds:itemID="{F51E8F26-BC00-447B-BA1E-5D998B579177}">
+<ds:datastoreItem xmlns:ds="http://schemas.openxmlformats.org/officeDocument/2006/customXml" ds:itemID="{75CF5B65-4D9C-4ABC-B8E1-C0320A367398}">
   <ds:schemaRefs>
     <ds:schemaRef ds:uri="http://schemas.openxmlformats.org/officeDocument/2006/bibliography"/>
   </ds:schemaRefs>

</xml_diff>